<commit_message>
Make RVC start with Habitat Type
This was done so that the size distributions of fish from the RVC could be compared between patch reefs and continuous reefs.
</commit_message>
<xml_diff>
--- a/Word_Docs/MSc_Ch1_Tables&Figures.docx
+++ b/Word_Docs/MSc_Ch1_Tables&Figures.docx
@@ -1,6 +1,6 @@
 
 <file path=word/document.xml><?xml version="1.0" encoding="utf-8"?>
-<w:document xmlns:wpc="http://schemas.microsoft.com/office/word/2010/wordprocessingCanvas" xmlns:cx="http://schemas.microsoft.com/office/drawing/2014/chartex" xmlns:cx1="http://schemas.microsoft.com/office/drawing/2015/9/8/chartex" xmlns:cx2="http://schemas.microsoft.com/office/drawing/2015/10/21/chartex" xmlns:cx3="http://schemas.microsoft.com/office/drawing/2016/5/9/chartex" xmlns:cx4="http://schemas.microsoft.com/office/drawing/2016/5/10/chartex" xmlns:cx5="http://schemas.microsoft.com/office/drawing/2016/5/11/chartex" xmlns:cx6="http://schemas.microsoft.com/office/drawing/2016/5/12/chartex" xmlns:cx7="http://schemas.microsoft.com/office/drawing/2016/5/13/chartex" xmlns:cx8="http://schemas.microsoft.com/office/drawing/2016/5/14/chartex" xmlns:mc="http://schemas.openxmlformats.org/markup-compatibility/2006" xmlns:aink="http://schemas.microsoft.com/office/drawing/2016/ink" xmlns:am3d="http://schemas.microsoft.com/office/drawing/2017/model3d" xmlns:o="urn:schemas-microsoft-com:office:office" xmlns:oel="http://schemas.microsoft.com/office/2019/extlst" xmlns:r="http://schemas.openxmlformats.org/officeDocument/2006/relationships" xmlns:m="http://schemas.openxmlformats.org/officeDocument/2006/math" xmlns:v="urn:schemas-microsoft-com:vml" xmlns:wp14="http://schemas.microsoft.com/office/word/2010/wordprocessingDrawing" xmlns:wp="http://schemas.openxmlformats.org/drawingml/2006/wordprocessingDrawing" xmlns:w10="urn:schemas-microsoft-com:office:word" xmlns:w="http://schemas.openxmlformats.org/wordprocessingml/2006/main" xmlns:w14="http://schemas.microsoft.com/office/word/2010/wordml" xmlns:w15="http://schemas.microsoft.com/office/word/2012/wordml" xmlns:w16cex="http://schemas.microsoft.com/office/word/2018/wordml/cex" xmlns:w16cid="http://schemas.microsoft.com/office/word/2016/wordml/cid" xmlns:w16="http://schemas.microsoft.com/office/word/2018/wordml" xmlns:w16sdtdh="http://schemas.microsoft.com/office/word/2020/wordml/sdtdatahash" xmlns:w16se="http://schemas.microsoft.com/office/word/2015/wordml/symex" xmlns:wpg="http://schemas.microsoft.com/office/word/2010/wordprocessingGroup" xmlns:wpi="http://schemas.microsoft.com/office/word/2010/wordprocessingInk" xmlns:wne="http://schemas.microsoft.com/office/word/2006/wordml" xmlns:wps="http://schemas.microsoft.com/office/word/2010/wordprocessingShape" mc:Ignorable="w14 w15 w16se w16cid w16 w16cex w16sdtdh wp14">
+<w:document xmlns:wpc="http://schemas.microsoft.com/office/word/2010/wordprocessingCanvas" xmlns:cx="http://schemas.microsoft.com/office/drawing/2014/chartex" xmlns:cx1="http://schemas.microsoft.com/office/drawing/2015/9/8/chartex" xmlns:mc="http://schemas.openxmlformats.org/markup-compatibility/2006" xmlns:o="urn:schemas-microsoft-com:office:office" xmlns:r="http://schemas.openxmlformats.org/officeDocument/2006/relationships" xmlns:m="http://schemas.openxmlformats.org/officeDocument/2006/math" xmlns:v="urn:schemas-microsoft-com:vml" xmlns:wp14="http://schemas.microsoft.com/office/word/2010/wordprocessingDrawing" xmlns:wp="http://schemas.openxmlformats.org/drawingml/2006/wordprocessingDrawing" xmlns:w10="urn:schemas-microsoft-com:office:word" xmlns:w="http://schemas.openxmlformats.org/wordprocessingml/2006/main" xmlns:w14="http://schemas.microsoft.com/office/word/2010/wordml" xmlns:w15="http://schemas.microsoft.com/office/word/2012/wordml" xmlns:w16se="http://schemas.microsoft.com/office/word/2015/wordml/symex" xmlns:wpg="http://schemas.microsoft.com/office/word/2010/wordprocessingGroup" xmlns:wpi="http://schemas.microsoft.com/office/word/2010/wordprocessingInk" xmlns:wne="http://schemas.microsoft.com/office/word/2006/wordml" xmlns:wps="http://schemas.microsoft.com/office/word/2010/wordprocessingShape" mc:Ignorable="w14 w15 w16se wp14">
   <w:body>
     <w:p>
       <w:pPr>
@@ -4894,19 +4894,10 @@
       <w:r>
         <w:t xml:space="preserve"> </w:t>
       </w:r>
-      <w:r>
-        <w:t xml:space="preserve">I really don’t like the layout of this table. Lots of repetition. </w:t>
-      </w:r>
-      <w:r>
-        <w:t>Not sure of the best way to condense</w:t>
-      </w:r>
-      <w:r>
-        <w:t>.</w:t>
-      </w:r>
     </w:p>
     <w:tbl>
       <w:tblPr>
-        <w:tblW w:w="7228" w:type="dxa"/>
+        <w:tblW w:w="8645" w:type="dxa"/>
         <w:jc w:val="center"/>
         <w:tblBorders>
           <w:top w:val="single" w:sz="4" w:space="0" w:color="auto"/>
@@ -4921,10 +4912,9 @@
       </w:tblPr>
       <w:tblGrid>
         <w:gridCol w:w="1701"/>
-        <w:gridCol w:w="142"/>
-        <w:gridCol w:w="992"/>
-        <w:gridCol w:w="425"/>
         <w:gridCol w:w="1134"/>
+        <w:gridCol w:w="1559"/>
+        <w:gridCol w:w="1417"/>
         <w:gridCol w:w="1417"/>
         <w:gridCol w:w="1417"/>
       </w:tblGrid>
@@ -4966,7 +4956,6 @@
         <w:tc>
           <w:tcPr>
             <w:tcW w:w="1134" w:type="dxa"/>
-            <w:gridSpan w:val="2"/>
             <w:tcBorders>
               <w:top w:val="single" w:sz="12" w:space="0" w:color="auto"/>
               <w:left w:val="nil"/>
@@ -5008,7 +4997,6 @@
         <w:tc>
           <w:tcPr>
             <w:tcW w:w="1559" w:type="dxa"/>
-            <w:gridSpan w:val="2"/>
             <w:tcBorders>
               <w:top w:val="single" w:sz="12" w:space="0" w:color="auto"/>
               <w:left w:val="nil"/>
@@ -5099,6 +5087,38 @@
                 <w:szCs w:val="18"/>
               </w:rPr>
               <w:t>Total</w:t>
+            </w:r>
+          </w:p>
+        </w:tc>
+        <w:tc>
+          <w:tcPr>
+            <w:tcW w:w="1417" w:type="dxa"/>
+            <w:tcBorders>
+              <w:top w:val="single" w:sz="12" w:space="0" w:color="auto"/>
+              <w:left w:val="nil"/>
+              <w:bottom w:val="single" w:sz="8" w:space="0" w:color="auto"/>
+              <w:right w:val="nil"/>
+            </w:tcBorders>
+          </w:tcPr>
+          <w:p>
+            <w:pPr>
+              <w:pStyle w:val="MDPI42tablebody"/>
+              <w:spacing w:line="240" w:lineRule="auto"/>
+              <w:rPr>
+                <w:b/>
+                <w:bCs/>
+                <w:sz w:val="18"/>
+                <w:szCs w:val="18"/>
+              </w:rPr>
+            </w:pPr>
+            <w:r>
+              <w:rPr>
+                <w:b/>
+                <w:bCs/>
+                <w:sz w:val="18"/>
+                <w:szCs w:val="18"/>
+              </w:rPr>
+              <w:t>Prevalence</w:t>
             </w:r>
           </w:p>
         </w:tc>
@@ -5110,7 +5130,7 @@
         <w:tc>
           <w:tcPr>
             <w:tcW w:w="2835" w:type="dxa"/>
-            <w:gridSpan w:val="3"/>
+            <w:gridSpan w:val="2"/>
             <w:tcBorders>
               <w:top w:val="nil"/>
               <w:left w:val="nil"/>
@@ -5150,14 +5170,34 @@
         <w:tc>
           <w:tcPr>
             <w:tcW w:w="1559" w:type="dxa"/>
-            <w:gridSpan w:val="2"/>
-            <w:tcBorders>
-              <w:top w:val="nil"/>
-              <w:left w:val="nil"/>
-              <w:bottom w:val="nil"/>
-              <w:right w:val="nil"/>
-            </w:tcBorders>
-            <w:vAlign w:val="center"/>
+            <w:tcBorders>
+              <w:top w:val="nil"/>
+              <w:left w:val="nil"/>
+              <w:bottom w:val="nil"/>
+              <w:right w:val="nil"/>
+            </w:tcBorders>
+            <w:vAlign w:val="center"/>
+          </w:tcPr>
+          <w:p>
+            <w:pPr>
+              <w:pStyle w:val="MDPI42tablebody"/>
+              <w:spacing w:line="240" w:lineRule="auto"/>
+              <w:rPr>
+                <w:sz w:val="18"/>
+                <w:szCs w:val="18"/>
+              </w:rPr>
+            </w:pPr>
+          </w:p>
+        </w:tc>
+        <w:tc>
+          <w:tcPr>
+            <w:tcW w:w="1417" w:type="dxa"/>
+            <w:tcBorders>
+              <w:top w:val="nil"/>
+              <w:left w:val="nil"/>
+              <w:bottom w:val="nil"/>
+              <w:right w:val="nil"/>
+            </w:tcBorders>
           </w:tcPr>
           <w:p>
             <w:pPr>
@@ -5255,7 +5295,7 @@
                 <w:sz w:val="18"/>
                 <w:szCs w:val="18"/>
               </w:rPr>
-              <w:t xml:space="preserve">     Scarus </w:t>
+              <w:t xml:space="preserve">     </w:t>
             </w:r>
             <w:proofErr w:type="spellStart"/>
             <w:r>
@@ -5265,6 +5305,26 @@
                 <w:sz w:val="18"/>
                 <w:szCs w:val="18"/>
               </w:rPr>
+              <w:t>Scarus</w:t>
+            </w:r>
+            <w:proofErr w:type="spellEnd"/>
+            <w:r>
+              <w:rPr>
+                <w:i/>
+                <w:iCs/>
+                <w:sz w:val="18"/>
+                <w:szCs w:val="18"/>
+              </w:rPr>
+              <w:t xml:space="preserve"> </w:t>
+            </w:r>
+            <w:proofErr w:type="spellStart"/>
+            <w:r>
+              <w:rPr>
+                <w:i/>
+                <w:iCs/>
+                <w:sz w:val="18"/>
+                <w:szCs w:val="18"/>
+              </w:rPr>
               <w:t>coelestinus</w:t>
             </w:r>
             <w:proofErr w:type="spellEnd"/>
@@ -5273,7 +5333,6 @@
         <w:tc>
           <w:tcPr>
             <w:tcW w:w="1134" w:type="dxa"/>
-            <w:gridSpan w:val="2"/>
             <w:tcBorders>
               <w:top w:val="nil"/>
               <w:left w:val="nil"/>
@@ -5310,7 +5369,6 @@
         <w:tc>
           <w:tcPr>
             <w:tcW w:w="1559" w:type="dxa"/>
-            <w:gridSpan w:val="2"/>
             <w:tcBorders>
               <w:top w:val="nil"/>
               <w:left w:val="nil"/>
@@ -5390,6 +5448,34 @@
                 <w:szCs w:val="18"/>
               </w:rPr>
               <w:t>3479</w:t>
+            </w:r>
+          </w:p>
+        </w:tc>
+        <w:tc>
+          <w:tcPr>
+            <w:tcW w:w="1417" w:type="dxa"/>
+            <w:tcBorders>
+              <w:top w:val="nil"/>
+              <w:left w:val="nil"/>
+              <w:bottom w:val="nil"/>
+              <w:right w:val="nil"/>
+            </w:tcBorders>
+          </w:tcPr>
+          <w:p>
+            <w:pPr>
+              <w:pStyle w:val="MDPI42tablebody"/>
+              <w:spacing w:line="240" w:lineRule="auto"/>
+              <w:rPr>
+                <w:sz w:val="18"/>
+                <w:szCs w:val="18"/>
+              </w:rPr>
+            </w:pPr>
+            <w:r>
+              <w:rPr>
+                <w:sz w:val="18"/>
+                <w:szCs w:val="18"/>
+              </w:rPr>
+              <w:t>5.35%</w:t>
             </w:r>
           </w:p>
         </w:tc>
@@ -5436,6 +5522,7 @@
               </w:rPr>
               <w:t xml:space="preserve">     </w:t>
             </w:r>
+            <w:proofErr w:type="spellStart"/>
             <w:r>
               <w:rPr>
                 <w:i/>
@@ -5443,14 +5530,34 @@
                 <w:sz w:val="18"/>
                 <w:szCs w:val="18"/>
               </w:rPr>
-              <w:t>Scarus coeruleus</w:t>
-            </w:r>
+              <w:t>Scarus</w:t>
+            </w:r>
+            <w:proofErr w:type="spellEnd"/>
+            <w:r>
+              <w:rPr>
+                <w:i/>
+                <w:iCs/>
+                <w:sz w:val="18"/>
+                <w:szCs w:val="18"/>
+              </w:rPr>
+              <w:t xml:space="preserve"> </w:t>
+            </w:r>
+            <w:proofErr w:type="spellStart"/>
+            <w:r>
+              <w:rPr>
+                <w:i/>
+                <w:iCs/>
+                <w:sz w:val="18"/>
+                <w:szCs w:val="18"/>
+              </w:rPr>
+              <w:t>coeruleus</w:t>
+            </w:r>
+            <w:proofErr w:type="spellEnd"/>
           </w:p>
         </w:tc>
         <w:tc>
           <w:tcPr>
             <w:tcW w:w="1134" w:type="dxa"/>
-            <w:gridSpan w:val="2"/>
             <w:tcBorders>
               <w:top w:val="nil"/>
               <w:left w:val="nil"/>
@@ -5488,7 +5595,6 @@
         <w:tc>
           <w:tcPr>
             <w:tcW w:w="1559" w:type="dxa"/>
-            <w:gridSpan w:val="2"/>
             <w:tcBorders>
               <w:top w:val="nil"/>
               <w:left w:val="nil"/>
@@ -5568,6 +5674,34 @@
                 <w:szCs w:val="18"/>
               </w:rPr>
               <w:t>3479</w:t>
+            </w:r>
+          </w:p>
+        </w:tc>
+        <w:tc>
+          <w:tcPr>
+            <w:tcW w:w="1417" w:type="dxa"/>
+            <w:tcBorders>
+              <w:top w:val="nil"/>
+              <w:left w:val="nil"/>
+              <w:bottom w:val="nil"/>
+              <w:right w:val="nil"/>
+            </w:tcBorders>
+          </w:tcPr>
+          <w:p>
+            <w:pPr>
+              <w:pStyle w:val="MDPI42tablebody"/>
+              <w:spacing w:line="240" w:lineRule="auto"/>
+              <w:rPr>
+                <w:sz w:val="18"/>
+                <w:szCs w:val="18"/>
+              </w:rPr>
+            </w:pPr>
+            <w:r>
+              <w:rPr>
+                <w:sz w:val="18"/>
+                <w:szCs w:val="18"/>
+              </w:rPr>
+              <w:t>7.79%</w:t>
             </w:r>
           </w:p>
         </w:tc>
@@ -5613,6 +5747,7 @@
               </w:rPr>
               <w:t xml:space="preserve">     </w:t>
             </w:r>
+            <w:proofErr w:type="spellStart"/>
             <w:r>
               <w:rPr>
                 <w:i/>
@@ -5620,9 +5755,9 @@
                 <w:sz w:val="18"/>
                 <w:szCs w:val="18"/>
               </w:rPr>
-              <w:t xml:space="preserve">Scarus </w:t>
-            </w:r>
-            <w:proofErr w:type="spellStart"/>
+              <w:t>Scarus</w:t>
+            </w:r>
+            <w:proofErr w:type="spellEnd"/>
             <w:r>
               <w:rPr>
                 <w:i/>
@@ -5630,6 +5765,16 @@
                 <w:sz w:val="18"/>
                 <w:szCs w:val="18"/>
               </w:rPr>
+              <w:t xml:space="preserve"> </w:t>
+            </w:r>
+            <w:proofErr w:type="spellStart"/>
+            <w:r>
+              <w:rPr>
+                <w:i/>
+                <w:iCs/>
+                <w:sz w:val="18"/>
+                <w:szCs w:val="18"/>
+              </w:rPr>
               <w:t>guacamaia</w:t>
             </w:r>
             <w:proofErr w:type="spellEnd"/>
@@ -5638,7 +5783,6 @@
         <w:tc>
           <w:tcPr>
             <w:tcW w:w="1134" w:type="dxa"/>
-            <w:gridSpan w:val="2"/>
             <w:tcBorders>
               <w:top w:val="nil"/>
               <w:left w:val="nil"/>
@@ -5675,7 +5819,6 @@
         <w:tc>
           <w:tcPr>
             <w:tcW w:w="1559" w:type="dxa"/>
-            <w:gridSpan w:val="2"/>
             <w:tcBorders>
               <w:top w:val="nil"/>
               <w:left w:val="nil"/>
@@ -5755,6 +5898,34 @@
                 <w:szCs w:val="18"/>
               </w:rPr>
               <w:t>3479</w:t>
+            </w:r>
+          </w:p>
+        </w:tc>
+        <w:tc>
+          <w:tcPr>
+            <w:tcW w:w="1417" w:type="dxa"/>
+            <w:tcBorders>
+              <w:top w:val="nil"/>
+              <w:left w:val="nil"/>
+              <w:bottom w:val="nil"/>
+              <w:right w:val="nil"/>
+            </w:tcBorders>
+          </w:tcPr>
+          <w:p>
+            <w:pPr>
+              <w:pStyle w:val="MDPI42tablebody"/>
+              <w:spacing w:line="240" w:lineRule="auto"/>
+              <w:rPr>
+                <w:sz w:val="18"/>
+                <w:szCs w:val="18"/>
+              </w:rPr>
+            </w:pPr>
+            <w:r>
+              <w:rPr>
+                <w:sz w:val="18"/>
+                <w:szCs w:val="18"/>
+              </w:rPr>
+              <w:t>9.37%</w:t>
             </w:r>
           </w:p>
         </w:tc>
@@ -5800,6 +5971,7 @@
               </w:rPr>
               <w:t xml:space="preserve">     </w:t>
             </w:r>
+            <w:proofErr w:type="spellStart"/>
             <w:r>
               <w:rPr>
                 <w:i/>
@@ -5807,14 +5979,34 @@
                 <w:sz w:val="18"/>
                 <w:szCs w:val="18"/>
               </w:rPr>
-              <w:t>Lutjanus griseus</w:t>
-            </w:r>
+              <w:t>Lutjanus</w:t>
+            </w:r>
+            <w:proofErr w:type="spellEnd"/>
+            <w:r>
+              <w:rPr>
+                <w:i/>
+                <w:iCs/>
+                <w:sz w:val="18"/>
+                <w:szCs w:val="18"/>
+              </w:rPr>
+              <w:t xml:space="preserve"> </w:t>
+            </w:r>
+            <w:proofErr w:type="spellStart"/>
+            <w:r>
+              <w:rPr>
+                <w:i/>
+                <w:iCs/>
+                <w:sz w:val="18"/>
+                <w:szCs w:val="18"/>
+              </w:rPr>
+              <w:t>griseus</w:t>
+            </w:r>
+            <w:proofErr w:type="spellEnd"/>
           </w:p>
         </w:tc>
         <w:tc>
           <w:tcPr>
             <w:tcW w:w="1134" w:type="dxa"/>
-            <w:gridSpan w:val="2"/>
             <w:tcBorders>
               <w:top w:val="nil"/>
               <w:left w:val="nil"/>
@@ -5851,7 +6043,6 @@
         <w:tc>
           <w:tcPr>
             <w:tcW w:w="1559" w:type="dxa"/>
-            <w:gridSpan w:val="2"/>
             <w:tcBorders>
               <w:top w:val="nil"/>
               <w:left w:val="nil"/>
@@ -5931,6 +6122,34 @@
                 <w:szCs w:val="18"/>
               </w:rPr>
               <w:t>3479</w:t>
+            </w:r>
+          </w:p>
+        </w:tc>
+        <w:tc>
+          <w:tcPr>
+            <w:tcW w:w="1417" w:type="dxa"/>
+            <w:tcBorders>
+              <w:top w:val="nil"/>
+              <w:left w:val="nil"/>
+              <w:bottom w:val="nil"/>
+              <w:right w:val="nil"/>
+            </w:tcBorders>
+          </w:tcPr>
+          <w:p>
+            <w:pPr>
+              <w:pStyle w:val="MDPI42tablebody"/>
+              <w:spacing w:line="240" w:lineRule="auto"/>
+              <w:rPr>
+                <w:sz w:val="18"/>
+                <w:szCs w:val="18"/>
+              </w:rPr>
+            </w:pPr>
+            <w:r>
+              <w:rPr>
+                <w:sz w:val="18"/>
+                <w:szCs w:val="18"/>
+              </w:rPr>
+              <w:t>30.07%</w:t>
             </w:r>
           </w:p>
         </w:tc>
@@ -5945,39 +6164,30 @@
             <w:tcBorders>
               <w:top w:val="nil"/>
               <w:left w:val="nil"/>
-              <w:bottom w:val="single" w:sz="4" w:space="0" w:color="auto"/>
-              <w:right w:val="nil"/>
-            </w:tcBorders>
-            <w:shd w:val="clear" w:color="auto" w:fill="auto"/>
-            <w:tcMar>
-              <w:top w:w="0" w:type="dxa"/>
-              <w:left w:w="0" w:type="dxa"/>
-              <w:bottom w:w="0" w:type="dxa"/>
-              <w:right w:w="0" w:type="dxa"/>
-            </w:tcMar>
-            <w:vAlign w:val="center"/>
-            <w:hideMark/>
+              <w:bottom w:val="single" w:sz="12" w:space="0" w:color="auto"/>
+              <w:right w:val="nil"/>
+            </w:tcBorders>
+            <w:shd w:val="clear" w:color="auto" w:fill="auto"/>
+            <w:tcMar>
+              <w:top w:w="0" w:type="dxa"/>
+              <w:left w:w="0" w:type="dxa"/>
+              <w:bottom w:w="0" w:type="dxa"/>
+              <w:right w:w="0" w:type="dxa"/>
+            </w:tcMar>
+            <w:vAlign w:val="center"/>
           </w:tcPr>
           <w:p>
             <w:pPr>
               <w:pStyle w:val="MDPI42tablebody"/>
               <w:spacing w:line="240" w:lineRule="auto"/>
               <w:jc w:val="left"/>
-              <w:rPr>
-                <w:sz w:val="18"/>
-                <w:szCs w:val="18"/>
-              </w:rPr>
-            </w:pPr>
-            <w:r>
               <w:rPr>
                 <w:i/>
                 <w:iCs/>
                 <w:sz w:val="18"/>
                 <w:szCs w:val="18"/>
               </w:rPr>
-              <w:t xml:space="preserve">     </w:t>
-            </w:r>
-            <w:proofErr w:type="spellStart"/>
+            </w:pPr>
             <w:r>
               <w:rPr>
                 <w:i/>
@@ -5985,9 +6195,9 @@
                 <w:sz w:val="18"/>
                 <w:szCs w:val="18"/>
               </w:rPr>
-              <w:t>Haemulon</w:t>
-            </w:r>
-            <w:proofErr w:type="spellEnd"/>
+              <w:t xml:space="preserve">     </w:t>
+            </w:r>
+            <w:proofErr w:type="spellStart"/>
             <w:r>
               <w:rPr>
                 <w:i/>
@@ -5995,9 +6205,9 @@
                 <w:sz w:val="18"/>
                 <w:szCs w:val="18"/>
               </w:rPr>
-              <w:t xml:space="preserve"> </w:t>
-            </w:r>
-            <w:proofErr w:type="spellStart"/>
+              <w:t>Haemulon</w:t>
+            </w:r>
+            <w:proofErr w:type="spellEnd"/>
             <w:r>
               <w:rPr>
                 <w:i/>
@@ -6005,256 +6215,17 @@
                 <w:sz w:val="18"/>
                 <w:szCs w:val="18"/>
               </w:rPr>
-              <w:t>sciurus</w:t>
-            </w:r>
-            <w:proofErr w:type="spellEnd"/>
-          </w:p>
-        </w:tc>
-        <w:tc>
-          <w:tcPr>
-            <w:tcW w:w="1134" w:type="dxa"/>
-            <w:gridSpan w:val="2"/>
-            <w:tcBorders>
-              <w:top w:val="nil"/>
-              <w:left w:val="nil"/>
-              <w:bottom w:val="single" w:sz="4" w:space="0" w:color="auto"/>
-              <w:right w:val="nil"/>
-            </w:tcBorders>
-            <w:shd w:val="clear" w:color="auto" w:fill="auto"/>
-            <w:tcMar>
-              <w:top w:w="0" w:type="dxa"/>
-              <w:left w:w="0" w:type="dxa"/>
-              <w:bottom w:w="0" w:type="dxa"/>
-              <w:right w:w="0" w:type="dxa"/>
-            </w:tcMar>
-            <w:vAlign w:val="center"/>
-            <w:hideMark/>
-          </w:tcPr>
-          <w:p>
-            <w:pPr>
-              <w:pStyle w:val="MDPI42tablebody"/>
-              <w:spacing w:line="240" w:lineRule="auto"/>
-              <w:rPr>
-                <w:sz w:val="18"/>
-                <w:szCs w:val="18"/>
-              </w:rPr>
-            </w:pPr>
-            <w:r>
-              <w:rPr>
-                <w:sz w:val="18"/>
-                <w:szCs w:val="18"/>
-              </w:rPr>
-              <w:t>9.51 – 32.1</w:t>
-            </w:r>
-          </w:p>
-        </w:tc>
-        <w:tc>
-          <w:tcPr>
-            <w:tcW w:w="1559" w:type="dxa"/>
-            <w:gridSpan w:val="2"/>
-            <w:tcBorders>
-              <w:top w:val="nil"/>
-              <w:left w:val="nil"/>
-              <w:bottom w:val="single" w:sz="4" w:space="0" w:color="auto"/>
-              <w:right w:val="nil"/>
-            </w:tcBorders>
-          </w:tcPr>
-          <w:p>
-            <w:pPr>
-              <w:pStyle w:val="MDPI42tablebody"/>
-              <w:spacing w:line="240" w:lineRule="auto"/>
-              <w:rPr>
-                <w:sz w:val="18"/>
-                <w:szCs w:val="18"/>
-              </w:rPr>
-            </w:pPr>
-            <w:r>
-              <w:rPr>
-                <w:sz w:val="18"/>
-                <w:szCs w:val="18"/>
-              </w:rPr>
-              <w:t>1185</w:t>
-            </w:r>
-          </w:p>
-        </w:tc>
-        <w:tc>
-          <w:tcPr>
-            <w:tcW w:w="1417" w:type="dxa"/>
-            <w:tcBorders>
-              <w:top w:val="nil"/>
-              <w:left w:val="nil"/>
-              <w:bottom w:val="single" w:sz="4" w:space="0" w:color="auto"/>
-              <w:right w:val="nil"/>
-            </w:tcBorders>
-          </w:tcPr>
-          <w:p>
-            <w:pPr>
-              <w:pStyle w:val="MDPI42tablebody"/>
-              <w:spacing w:line="240" w:lineRule="auto"/>
-              <w:rPr>
-                <w:sz w:val="18"/>
-                <w:szCs w:val="18"/>
-              </w:rPr>
-            </w:pPr>
-            <w:r>
-              <w:rPr>
-                <w:sz w:val="18"/>
-                <w:szCs w:val="18"/>
-              </w:rPr>
-              <w:t>2294</w:t>
-            </w:r>
-          </w:p>
-        </w:tc>
-        <w:tc>
-          <w:tcPr>
-            <w:tcW w:w="1417" w:type="dxa"/>
-            <w:tcBorders>
-              <w:top w:val="nil"/>
-              <w:left w:val="nil"/>
-              <w:bottom w:val="single" w:sz="4" w:space="0" w:color="auto"/>
-              <w:right w:val="nil"/>
-            </w:tcBorders>
-          </w:tcPr>
-          <w:p>
-            <w:pPr>
-              <w:pStyle w:val="MDPI42tablebody"/>
-              <w:spacing w:line="240" w:lineRule="auto"/>
-              <w:rPr>
-                <w:sz w:val="18"/>
-                <w:szCs w:val="18"/>
-              </w:rPr>
-            </w:pPr>
-            <w:r>
-              <w:rPr>
-                <w:sz w:val="18"/>
-                <w:szCs w:val="18"/>
-              </w:rPr>
-              <w:t>3479</w:t>
-            </w:r>
-          </w:p>
-        </w:tc>
-      </w:tr>
-      <w:tr>
-        <w:trPr>
-          <w:gridAfter w:val="3"/>
-          <w:wAfter w:w="3968" w:type="dxa"/>
-          <w:jc w:val="center"/>
-        </w:trPr>
-        <w:tc>
-          <w:tcPr>
-            <w:tcW w:w="1843" w:type="dxa"/>
-            <w:gridSpan w:val="2"/>
-            <w:tcBorders>
-              <w:top w:val="single" w:sz="4" w:space="0" w:color="auto"/>
-              <w:left w:val="nil"/>
-              <w:bottom w:val="nil"/>
-              <w:right w:val="nil"/>
-            </w:tcBorders>
-            <w:shd w:val="clear" w:color="auto" w:fill="auto"/>
-            <w:tcMar>
-              <w:top w:w="0" w:type="dxa"/>
-              <w:left w:w="0" w:type="dxa"/>
-              <w:bottom w:w="0" w:type="dxa"/>
-              <w:right w:w="0" w:type="dxa"/>
-            </w:tcMar>
-            <w:vAlign w:val="center"/>
-          </w:tcPr>
-          <w:p>
-            <w:pPr>
-              <w:pStyle w:val="MDPI42tablebody"/>
-              <w:spacing w:line="240" w:lineRule="auto"/>
-              <w:jc w:val="left"/>
-              <w:rPr>
-                <w:sz w:val="18"/>
-                <w:szCs w:val="18"/>
-              </w:rPr>
-            </w:pPr>
-            <w:r>
-              <w:rPr>
-                <w:b/>
-                <w:bCs/>
-                <w:sz w:val="18"/>
-                <w:szCs w:val="18"/>
-              </w:rPr>
-              <w:t>Training Data - PO</w:t>
-            </w:r>
-          </w:p>
-        </w:tc>
-        <w:tc>
-          <w:tcPr>
-            <w:tcW w:w="1417" w:type="dxa"/>
-            <w:gridSpan w:val="2"/>
-            <w:tcBorders>
-              <w:top w:val="single" w:sz="4" w:space="0" w:color="auto"/>
-              <w:left w:val="nil"/>
-              <w:bottom w:val="nil"/>
-              <w:right w:val="nil"/>
-            </w:tcBorders>
-          </w:tcPr>
-          <w:p>
-            <w:pPr>
-              <w:pStyle w:val="MDPI42tablebody"/>
-              <w:spacing w:line="240" w:lineRule="auto"/>
-              <w:rPr>
-                <w:sz w:val="18"/>
-                <w:szCs w:val="18"/>
-              </w:rPr>
-            </w:pPr>
-          </w:p>
-        </w:tc>
-      </w:tr>
-      <w:tr>
-        <w:trPr>
-          <w:jc w:val="center"/>
-        </w:trPr>
-        <w:tc>
-          <w:tcPr>
-            <w:tcW w:w="1701" w:type="dxa"/>
-            <w:tcBorders>
-              <w:top w:val="nil"/>
-              <w:left w:val="nil"/>
-              <w:bottom w:val="nil"/>
-              <w:right w:val="nil"/>
-            </w:tcBorders>
-            <w:shd w:val="clear" w:color="auto" w:fill="auto"/>
-            <w:tcMar>
-              <w:top w:w="0" w:type="dxa"/>
-              <w:left w:w="0" w:type="dxa"/>
-              <w:bottom w:w="0" w:type="dxa"/>
-              <w:right w:w="0" w:type="dxa"/>
-            </w:tcMar>
-            <w:vAlign w:val="center"/>
-          </w:tcPr>
-          <w:p>
-            <w:pPr>
-              <w:pStyle w:val="MDPI42tablebody"/>
-              <w:spacing w:line="240" w:lineRule="auto"/>
-              <w:jc w:val="left"/>
+              <w:t xml:space="preserve"> </w:t>
+            </w:r>
+            <w:proofErr w:type="spellStart"/>
+            <w:r>
               <w:rPr>
                 <w:i/>
                 <w:iCs/>
                 <w:sz w:val="18"/>
                 <w:szCs w:val="18"/>
               </w:rPr>
-            </w:pPr>
-            <w:r>
-              <w:rPr>
-                <w:i/>
-                <w:iCs/>
-                <w:sz w:val="18"/>
-                <w:szCs w:val="18"/>
-              </w:rPr>
-              <w:t xml:space="preserve">     Scarus </w:t>
-            </w:r>
-            <w:proofErr w:type="spellStart"/>
-            <w:r>
-              <w:rPr>
-                <w:i/>
-                <w:iCs/>
-                <w:sz w:val="18"/>
-                <w:szCs w:val="18"/>
-              </w:rPr>
-              <w:t>coelestinus</w:t>
+              <w:t>sciurus</w:t>
             </w:r>
             <w:proofErr w:type="spellEnd"/>
           </w:p>
@@ -6262,66 +6233,64 @@
         <w:tc>
           <w:tcPr>
             <w:tcW w:w="1134" w:type="dxa"/>
-            <w:gridSpan w:val="2"/>
-            <w:tcBorders>
-              <w:top w:val="nil"/>
-              <w:left w:val="nil"/>
-              <w:bottom w:val="nil"/>
-              <w:right w:val="nil"/>
-            </w:tcBorders>
-            <w:shd w:val="clear" w:color="auto" w:fill="auto"/>
-            <w:tcMar>
-              <w:top w:w="0" w:type="dxa"/>
-              <w:left w:w="0" w:type="dxa"/>
-              <w:bottom w:w="0" w:type="dxa"/>
-              <w:right w:w="0" w:type="dxa"/>
-            </w:tcMar>
-            <w:vAlign w:val="center"/>
-          </w:tcPr>
-          <w:p>
-            <w:pPr>
-              <w:pStyle w:val="MDPI42tablebody"/>
-              <w:spacing w:line="240" w:lineRule="auto"/>
-              <w:rPr>
-                <w:sz w:val="18"/>
-                <w:szCs w:val="18"/>
-              </w:rPr>
-            </w:pPr>
-            <w:r>
-              <w:rPr>
-                <w:sz w:val="18"/>
-                <w:szCs w:val="18"/>
-              </w:rPr>
-              <w:t>24.43 – 42.5</w:t>
+            <w:tcBorders>
+              <w:top w:val="nil"/>
+              <w:left w:val="nil"/>
+              <w:bottom w:val="single" w:sz="12" w:space="0" w:color="auto"/>
+              <w:right w:val="nil"/>
+            </w:tcBorders>
+            <w:shd w:val="clear" w:color="auto" w:fill="auto"/>
+            <w:tcMar>
+              <w:top w:w="0" w:type="dxa"/>
+              <w:left w:w="0" w:type="dxa"/>
+              <w:bottom w:w="0" w:type="dxa"/>
+              <w:right w:w="0" w:type="dxa"/>
+            </w:tcMar>
+            <w:vAlign w:val="center"/>
+          </w:tcPr>
+          <w:p>
+            <w:pPr>
+              <w:pStyle w:val="MDPI42tablebody"/>
+              <w:spacing w:line="240" w:lineRule="auto"/>
+              <w:rPr>
+                <w:sz w:val="18"/>
+                <w:szCs w:val="18"/>
+              </w:rPr>
+            </w:pPr>
+            <w:r>
+              <w:rPr>
+                <w:sz w:val="18"/>
+                <w:szCs w:val="18"/>
+              </w:rPr>
+              <w:t>9.51 – 32.1</w:t>
             </w:r>
           </w:p>
         </w:tc>
         <w:tc>
           <w:tcPr>
             <w:tcW w:w="1559" w:type="dxa"/>
-            <w:gridSpan w:val="2"/>
-            <w:tcBorders>
-              <w:top w:val="nil"/>
-              <w:left w:val="nil"/>
-              <w:bottom w:val="nil"/>
-              <w:right w:val="nil"/>
-            </w:tcBorders>
-          </w:tcPr>
-          <w:p>
-            <w:pPr>
-              <w:pStyle w:val="MDPI42tablebody"/>
-              <w:spacing w:line="240" w:lineRule="auto"/>
-              <w:rPr>
-                <w:sz w:val="18"/>
-                <w:szCs w:val="18"/>
-              </w:rPr>
-            </w:pPr>
-            <w:r>
-              <w:rPr>
-                <w:sz w:val="18"/>
-                <w:szCs w:val="18"/>
-              </w:rPr>
-              <w:t>123</w:t>
+            <w:tcBorders>
+              <w:top w:val="nil"/>
+              <w:left w:val="nil"/>
+              <w:bottom w:val="single" w:sz="12" w:space="0" w:color="auto"/>
+              <w:right w:val="nil"/>
+            </w:tcBorders>
+          </w:tcPr>
+          <w:p>
+            <w:pPr>
+              <w:pStyle w:val="MDPI42tablebody"/>
+              <w:spacing w:line="240" w:lineRule="auto"/>
+              <w:rPr>
+                <w:sz w:val="18"/>
+                <w:szCs w:val="18"/>
+              </w:rPr>
+            </w:pPr>
+            <w:r>
+              <w:rPr>
+                <w:sz w:val="18"/>
+                <w:szCs w:val="18"/>
+              </w:rPr>
+              <w:t>1186</w:t>
             </w:r>
           </w:p>
         </w:tc>
@@ -6331,25 +6300,25 @@
             <w:tcBorders>
               <w:top w:val="nil"/>
               <w:left w:val="nil"/>
-              <w:bottom w:val="nil"/>
-              <w:right w:val="nil"/>
-            </w:tcBorders>
-          </w:tcPr>
-          <w:p>
-            <w:pPr>
-              <w:pStyle w:val="MDPI42tablebody"/>
-              <w:spacing w:line="240" w:lineRule="auto"/>
-              <w:rPr>
-                <w:sz w:val="18"/>
-                <w:szCs w:val="18"/>
-              </w:rPr>
-            </w:pPr>
-            <w:r>
-              <w:rPr>
-                <w:sz w:val="18"/>
-                <w:szCs w:val="18"/>
-              </w:rPr>
-              <w:t>2313</w:t>
+              <w:bottom w:val="single" w:sz="12" w:space="0" w:color="auto"/>
+              <w:right w:val="nil"/>
+            </w:tcBorders>
+          </w:tcPr>
+          <w:p>
+            <w:pPr>
+              <w:pStyle w:val="MDPI42tablebody"/>
+              <w:spacing w:line="240" w:lineRule="auto"/>
+              <w:rPr>
+                <w:sz w:val="18"/>
+                <w:szCs w:val="18"/>
+              </w:rPr>
+            </w:pPr>
+            <w:r>
+              <w:rPr>
+                <w:sz w:val="18"/>
+                <w:szCs w:val="18"/>
+              </w:rPr>
+              <w:t>2293</w:t>
             </w:r>
           </w:p>
         </w:tc>
@@ -6359,146 +6328,25 @@
             <w:tcBorders>
               <w:top w:val="nil"/>
               <w:left w:val="nil"/>
-              <w:bottom w:val="nil"/>
-              <w:right w:val="nil"/>
-            </w:tcBorders>
-          </w:tcPr>
-          <w:p>
-            <w:pPr>
-              <w:pStyle w:val="MDPI42tablebody"/>
-              <w:spacing w:line="240" w:lineRule="auto"/>
-              <w:rPr>
-                <w:sz w:val="18"/>
-                <w:szCs w:val="18"/>
-              </w:rPr>
-            </w:pPr>
-            <w:r>
-              <w:rPr>
-                <w:sz w:val="18"/>
-                <w:szCs w:val="18"/>
-              </w:rPr>
-              <w:t>2436</w:t>
-            </w:r>
-          </w:p>
-        </w:tc>
-      </w:tr>
-      <w:tr>
-        <w:trPr>
-          <w:jc w:val="center"/>
-        </w:trPr>
-        <w:tc>
-          <w:tcPr>
-            <w:tcW w:w="1701" w:type="dxa"/>
-            <w:tcBorders>
-              <w:top w:val="nil"/>
-              <w:left w:val="nil"/>
-              <w:bottom w:val="nil"/>
-              <w:right w:val="nil"/>
-            </w:tcBorders>
-            <w:shd w:val="clear" w:color="auto" w:fill="auto"/>
-            <w:tcMar>
-              <w:top w:w="0" w:type="dxa"/>
-              <w:left w:w="0" w:type="dxa"/>
-              <w:bottom w:w="0" w:type="dxa"/>
-              <w:right w:w="0" w:type="dxa"/>
-            </w:tcMar>
-            <w:vAlign w:val="center"/>
-          </w:tcPr>
-          <w:p>
-            <w:pPr>
-              <w:pStyle w:val="MDPI42tablebody"/>
-              <w:spacing w:line="240" w:lineRule="auto"/>
-              <w:jc w:val="left"/>
-              <w:rPr>
-                <w:i/>
-                <w:iCs/>
-                <w:sz w:val="18"/>
-                <w:szCs w:val="18"/>
-              </w:rPr>
-            </w:pPr>
-            <w:r>
-              <w:rPr>
-                <w:i/>
-                <w:iCs/>
-                <w:sz w:val="18"/>
-                <w:szCs w:val="18"/>
-              </w:rPr>
-              <w:t xml:space="preserve">     </w:t>
-            </w:r>
-            <w:r>
-              <w:rPr>
-                <w:i/>
-                <w:iCs/>
-                <w:sz w:val="18"/>
-                <w:szCs w:val="18"/>
-              </w:rPr>
-              <w:t>Scarus coeruleus</w:t>
-            </w:r>
-          </w:p>
-        </w:tc>
-        <w:tc>
-          <w:tcPr>
-            <w:tcW w:w="1134" w:type="dxa"/>
-            <w:gridSpan w:val="2"/>
-            <w:tcBorders>
-              <w:top w:val="nil"/>
-              <w:left w:val="nil"/>
-              <w:bottom w:val="nil"/>
-              <w:right w:val="nil"/>
-            </w:tcBorders>
-            <w:shd w:val="clear" w:color="auto" w:fill="auto"/>
-            <w:tcMar>
-              <w:top w:w="0" w:type="dxa"/>
-              <w:left w:w="0" w:type="dxa"/>
-              <w:bottom w:w="0" w:type="dxa"/>
-              <w:right w:w="0" w:type="dxa"/>
-            </w:tcMar>
-            <w:vAlign w:val="center"/>
-          </w:tcPr>
-          <w:p>
-            <w:pPr>
-              <w:pStyle w:val="MDPI42tablebody"/>
-              <w:spacing w:line="240" w:lineRule="auto"/>
-              <w:rPr>
-                <w:sz w:val="18"/>
-                <w:szCs w:val="18"/>
-              </w:rPr>
-            </w:pPr>
-            <w:r>
-              <w:rPr>
-                <w:sz w:val="18"/>
-                <w:szCs w:val="18"/>
-              </w:rPr>
-              <w:t>23.59 – 35.3</w:t>
-            </w:r>
-          </w:p>
-        </w:tc>
-        <w:tc>
-          <w:tcPr>
-            <w:tcW w:w="1559" w:type="dxa"/>
-            <w:gridSpan w:val="2"/>
-            <w:tcBorders>
-              <w:top w:val="nil"/>
-              <w:left w:val="nil"/>
-              <w:bottom w:val="nil"/>
-              <w:right w:val="nil"/>
-            </w:tcBorders>
-          </w:tcPr>
-          <w:p>
-            <w:pPr>
-              <w:pStyle w:val="MDPI42tablebody"/>
-              <w:spacing w:line="240" w:lineRule="auto"/>
-              <w:rPr>
-                <w:sz w:val="18"/>
-                <w:szCs w:val="18"/>
-              </w:rPr>
-            </w:pPr>
-            <w:r>
-              <w:rPr>
-                <w:sz w:val="18"/>
-                <w:szCs w:val="18"/>
-              </w:rPr>
-              <w:t>186</w:t>
+              <w:bottom w:val="single" w:sz="12" w:space="0" w:color="auto"/>
+              <w:right w:val="nil"/>
+            </w:tcBorders>
+          </w:tcPr>
+          <w:p>
+            <w:pPr>
+              <w:pStyle w:val="MDPI42tablebody"/>
+              <w:spacing w:line="240" w:lineRule="auto"/>
+              <w:rPr>
+                <w:sz w:val="18"/>
+                <w:szCs w:val="18"/>
+              </w:rPr>
+            </w:pPr>
+            <w:r>
+              <w:rPr>
+                <w:sz w:val="18"/>
+                <w:szCs w:val="18"/>
+              </w:rPr>
+              <w:t>3479</w:t>
             </w:r>
           </w:p>
         </w:tc>
@@ -6508,1636 +6356,32 @@
             <w:tcBorders>
               <w:top w:val="nil"/>
               <w:left w:val="nil"/>
-              <w:bottom w:val="nil"/>
-              <w:right w:val="nil"/>
-            </w:tcBorders>
-          </w:tcPr>
-          <w:p>
-            <w:pPr>
-              <w:pStyle w:val="MDPI42tablebody"/>
-              <w:spacing w:line="240" w:lineRule="auto"/>
-              <w:rPr>
-                <w:sz w:val="18"/>
-                <w:szCs w:val="18"/>
-              </w:rPr>
-            </w:pPr>
-            <w:r>
-              <w:rPr>
-                <w:sz w:val="18"/>
-                <w:szCs w:val="18"/>
-              </w:rPr>
-              <w:t>2250</w:t>
-            </w:r>
-          </w:p>
-        </w:tc>
-        <w:tc>
-          <w:tcPr>
-            <w:tcW w:w="1417" w:type="dxa"/>
-            <w:tcBorders>
-              <w:top w:val="nil"/>
-              <w:left w:val="nil"/>
-              <w:bottom w:val="nil"/>
-              <w:right w:val="nil"/>
-            </w:tcBorders>
-          </w:tcPr>
-          <w:p>
-            <w:pPr>
-              <w:pStyle w:val="MDPI42tablebody"/>
-              <w:spacing w:line="240" w:lineRule="auto"/>
-              <w:rPr>
-                <w:sz w:val="18"/>
-                <w:szCs w:val="18"/>
-              </w:rPr>
-            </w:pPr>
-            <w:r>
-              <w:rPr>
-                <w:sz w:val="18"/>
-                <w:szCs w:val="18"/>
-              </w:rPr>
-              <w:t>2436</w:t>
-            </w:r>
-          </w:p>
-        </w:tc>
-      </w:tr>
-      <w:tr>
-        <w:trPr>
-          <w:jc w:val="center"/>
-        </w:trPr>
-        <w:tc>
-          <w:tcPr>
-            <w:tcW w:w="1701" w:type="dxa"/>
-            <w:tcBorders>
-              <w:top w:val="nil"/>
-              <w:left w:val="nil"/>
-              <w:bottom w:val="nil"/>
-              <w:right w:val="nil"/>
-            </w:tcBorders>
-            <w:shd w:val="clear" w:color="auto" w:fill="auto"/>
-            <w:tcMar>
-              <w:top w:w="0" w:type="dxa"/>
-              <w:left w:w="0" w:type="dxa"/>
-              <w:bottom w:w="0" w:type="dxa"/>
-              <w:right w:w="0" w:type="dxa"/>
-            </w:tcMar>
-            <w:vAlign w:val="center"/>
-          </w:tcPr>
-          <w:p>
-            <w:pPr>
-              <w:pStyle w:val="MDPI42tablebody"/>
-              <w:spacing w:line="240" w:lineRule="auto"/>
-              <w:jc w:val="left"/>
-              <w:rPr>
-                <w:i/>
-                <w:iCs/>
-                <w:sz w:val="18"/>
-                <w:szCs w:val="18"/>
-              </w:rPr>
-            </w:pPr>
-            <w:r>
-              <w:rPr>
-                <w:i/>
-                <w:iCs/>
-                <w:sz w:val="18"/>
-                <w:szCs w:val="18"/>
-              </w:rPr>
-              <w:t xml:space="preserve">     </w:t>
-            </w:r>
-            <w:r>
-              <w:rPr>
-                <w:i/>
-                <w:iCs/>
-                <w:sz w:val="18"/>
-                <w:szCs w:val="18"/>
-              </w:rPr>
-              <w:t>Scarus guacamaia</w:t>
-            </w:r>
-          </w:p>
-        </w:tc>
-        <w:tc>
-          <w:tcPr>
-            <w:tcW w:w="1134" w:type="dxa"/>
-            <w:gridSpan w:val="2"/>
-            <w:tcBorders>
-              <w:top w:val="nil"/>
-              <w:left w:val="nil"/>
-              <w:bottom w:val="nil"/>
-              <w:right w:val="nil"/>
-            </w:tcBorders>
-            <w:shd w:val="clear" w:color="auto" w:fill="auto"/>
-            <w:tcMar>
-              <w:top w:w="0" w:type="dxa"/>
-              <w:left w:w="0" w:type="dxa"/>
-              <w:bottom w:w="0" w:type="dxa"/>
-              <w:right w:w="0" w:type="dxa"/>
-            </w:tcMar>
-            <w:vAlign w:val="center"/>
-          </w:tcPr>
-          <w:p>
-            <w:pPr>
-              <w:pStyle w:val="MDPI42tablebody"/>
-              <w:spacing w:line="240" w:lineRule="auto"/>
-              <w:rPr>
-                <w:sz w:val="18"/>
-                <w:szCs w:val="18"/>
-              </w:rPr>
-            </w:pPr>
-            <w:r>
-              <w:rPr>
-                <w:sz w:val="18"/>
-                <w:szCs w:val="18"/>
-              </w:rPr>
-              <w:t>27.31 – 42.7</w:t>
-            </w:r>
-          </w:p>
-        </w:tc>
-        <w:tc>
-          <w:tcPr>
-            <w:tcW w:w="1559" w:type="dxa"/>
-            <w:gridSpan w:val="2"/>
-            <w:tcBorders>
-              <w:top w:val="nil"/>
-              <w:left w:val="nil"/>
-              <w:bottom w:val="nil"/>
-              <w:right w:val="nil"/>
-            </w:tcBorders>
-          </w:tcPr>
-          <w:p>
-            <w:pPr>
-              <w:pStyle w:val="MDPI42tablebody"/>
-              <w:spacing w:line="240" w:lineRule="auto"/>
-              <w:rPr>
-                <w:sz w:val="18"/>
-                <w:szCs w:val="18"/>
-              </w:rPr>
-            </w:pPr>
-            <w:r>
-              <w:rPr>
-                <w:sz w:val="18"/>
-                <w:szCs w:val="18"/>
-              </w:rPr>
-              <w:t>233</w:t>
-            </w:r>
-          </w:p>
-        </w:tc>
-        <w:tc>
-          <w:tcPr>
-            <w:tcW w:w="1417" w:type="dxa"/>
-            <w:tcBorders>
-              <w:top w:val="nil"/>
-              <w:left w:val="nil"/>
-              <w:bottom w:val="nil"/>
-              <w:right w:val="nil"/>
-            </w:tcBorders>
-          </w:tcPr>
-          <w:p>
-            <w:pPr>
-              <w:pStyle w:val="MDPI42tablebody"/>
-              <w:spacing w:line="240" w:lineRule="auto"/>
-              <w:rPr>
-                <w:sz w:val="18"/>
-                <w:szCs w:val="18"/>
-              </w:rPr>
-            </w:pPr>
-            <w:r>
-              <w:rPr>
-                <w:sz w:val="18"/>
-                <w:szCs w:val="18"/>
-              </w:rPr>
-              <w:t>2203</w:t>
-            </w:r>
-          </w:p>
-        </w:tc>
-        <w:tc>
-          <w:tcPr>
-            <w:tcW w:w="1417" w:type="dxa"/>
-            <w:tcBorders>
-              <w:top w:val="nil"/>
-              <w:left w:val="nil"/>
-              <w:bottom w:val="nil"/>
-              <w:right w:val="nil"/>
-            </w:tcBorders>
-          </w:tcPr>
-          <w:p>
-            <w:pPr>
-              <w:pStyle w:val="MDPI42tablebody"/>
-              <w:spacing w:line="240" w:lineRule="auto"/>
-              <w:rPr>
-                <w:sz w:val="18"/>
-                <w:szCs w:val="18"/>
-              </w:rPr>
-            </w:pPr>
-            <w:r>
-              <w:rPr>
-                <w:sz w:val="18"/>
-                <w:szCs w:val="18"/>
-              </w:rPr>
-              <w:t>2436</w:t>
-            </w:r>
-          </w:p>
-        </w:tc>
-      </w:tr>
-      <w:tr>
-        <w:trPr>
-          <w:jc w:val="center"/>
-        </w:trPr>
-        <w:tc>
-          <w:tcPr>
-            <w:tcW w:w="1701" w:type="dxa"/>
-            <w:tcBorders>
-              <w:top w:val="nil"/>
-              <w:left w:val="nil"/>
-              <w:bottom w:val="nil"/>
-              <w:right w:val="nil"/>
-            </w:tcBorders>
-            <w:shd w:val="clear" w:color="auto" w:fill="auto"/>
-            <w:tcMar>
-              <w:top w:w="0" w:type="dxa"/>
-              <w:left w:w="0" w:type="dxa"/>
-              <w:bottom w:w="0" w:type="dxa"/>
-              <w:right w:w="0" w:type="dxa"/>
-            </w:tcMar>
-            <w:vAlign w:val="center"/>
-          </w:tcPr>
-          <w:p>
-            <w:pPr>
-              <w:pStyle w:val="MDPI42tablebody"/>
-              <w:spacing w:line="240" w:lineRule="auto"/>
-              <w:jc w:val="left"/>
-              <w:rPr>
-                <w:i/>
-                <w:iCs/>
-                <w:sz w:val="18"/>
-                <w:szCs w:val="18"/>
-              </w:rPr>
-            </w:pPr>
-            <w:r>
-              <w:rPr>
-                <w:i/>
-                <w:iCs/>
-                <w:sz w:val="18"/>
-                <w:szCs w:val="18"/>
-              </w:rPr>
-              <w:t xml:space="preserve">     </w:t>
-            </w:r>
-            <w:r>
-              <w:rPr>
-                <w:i/>
-                <w:iCs/>
-                <w:sz w:val="18"/>
-                <w:szCs w:val="18"/>
-              </w:rPr>
-              <w:t>Lutjanus griseus</w:t>
-            </w:r>
-          </w:p>
-        </w:tc>
-        <w:tc>
-          <w:tcPr>
-            <w:tcW w:w="1134" w:type="dxa"/>
-            <w:gridSpan w:val="2"/>
-            <w:tcBorders>
-              <w:top w:val="nil"/>
-              <w:left w:val="nil"/>
-              <w:bottom w:val="nil"/>
-              <w:right w:val="nil"/>
-            </w:tcBorders>
-            <w:shd w:val="clear" w:color="auto" w:fill="auto"/>
-            <w:tcMar>
-              <w:top w:w="0" w:type="dxa"/>
-              <w:left w:w="0" w:type="dxa"/>
-              <w:bottom w:w="0" w:type="dxa"/>
-              <w:right w:w="0" w:type="dxa"/>
-            </w:tcMar>
-            <w:vAlign w:val="center"/>
-          </w:tcPr>
-          <w:p>
-            <w:pPr>
-              <w:pStyle w:val="MDPI42tablebody"/>
-              <w:spacing w:line="240" w:lineRule="auto"/>
-              <w:rPr>
-                <w:sz w:val="18"/>
-                <w:szCs w:val="18"/>
-              </w:rPr>
-            </w:pPr>
-            <w:r>
-              <w:rPr>
-                <w:sz w:val="18"/>
-                <w:szCs w:val="18"/>
-              </w:rPr>
-              <w:t>11.9 – 25.33</w:t>
-            </w:r>
-          </w:p>
-        </w:tc>
-        <w:tc>
-          <w:tcPr>
-            <w:tcW w:w="1559" w:type="dxa"/>
-            <w:gridSpan w:val="2"/>
-            <w:tcBorders>
-              <w:top w:val="nil"/>
-              <w:left w:val="nil"/>
-              <w:bottom w:val="nil"/>
-              <w:right w:val="nil"/>
-            </w:tcBorders>
-          </w:tcPr>
-          <w:p>
-            <w:pPr>
-              <w:pStyle w:val="MDPI42tablebody"/>
-              <w:spacing w:line="240" w:lineRule="auto"/>
-              <w:rPr>
-                <w:sz w:val="18"/>
-                <w:szCs w:val="18"/>
-              </w:rPr>
-            </w:pPr>
-            <w:r>
-              <w:rPr>
-                <w:sz w:val="18"/>
-                <w:szCs w:val="18"/>
-              </w:rPr>
-              <w:t>710</w:t>
-            </w:r>
-          </w:p>
-        </w:tc>
-        <w:tc>
-          <w:tcPr>
-            <w:tcW w:w="1417" w:type="dxa"/>
-            <w:tcBorders>
-              <w:top w:val="nil"/>
-              <w:left w:val="nil"/>
-              <w:bottom w:val="nil"/>
-              <w:right w:val="nil"/>
-            </w:tcBorders>
-          </w:tcPr>
-          <w:p>
-            <w:pPr>
-              <w:pStyle w:val="MDPI42tablebody"/>
-              <w:spacing w:line="240" w:lineRule="auto"/>
-              <w:rPr>
-                <w:sz w:val="18"/>
-                <w:szCs w:val="18"/>
-              </w:rPr>
-            </w:pPr>
-            <w:r>
-              <w:rPr>
-                <w:sz w:val="18"/>
-                <w:szCs w:val="18"/>
-              </w:rPr>
-              <w:t>1726</w:t>
-            </w:r>
-          </w:p>
-        </w:tc>
-        <w:tc>
-          <w:tcPr>
-            <w:tcW w:w="1417" w:type="dxa"/>
-            <w:tcBorders>
-              <w:top w:val="nil"/>
-              <w:left w:val="nil"/>
-              <w:bottom w:val="nil"/>
-              <w:right w:val="nil"/>
-            </w:tcBorders>
-          </w:tcPr>
-          <w:p>
-            <w:pPr>
-              <w:pStyle w:val="MDPI42tablebody"/>
-              <w:spacing w:line="240" w:lineRule="auto"/>
-              <w:rPr>
-                <w:sz w:val="18"/>
-                <w:szCs w:val="18"/>
-              </w:rPr>
-            </w:pPr>
-            <w:r>
-              <w:rPr>
-                <w:sz w:val="18"/>
-                <w:szCs w:val="18"/>
-              </w:rPr>
-              <w:t>2436</w:t>
-            </w:r>
-          </w:p>
-        </w:tc>
-      </w:tr>
-      <w:tr>
-        <w:trPr>
-          <w:jc w:val="center"/>
-        </w:trPr>
-        <w:tc>
-          <w:tcPr>
-            <w:tcW w:w="1701" w:type="dxa"/>
-            <w:tcBorders>
-              <w:top w:val="nil"/>
-              <w:left w:val="nil"/>
-              <w:bottom w:val="single" w:sz="4" w:space="0" w:color="auto"/>
-              <w:right w:val="nil"/>
-            </w:tcBorders>
-            <w:shd w:val="clear" w:color="auto" w:fill="auto"/>
-            <w:tcMar>
-              <w:top w:w="0" w:type="dxa"/>
-              <w:left w:w="0" w:type="dxa"/>
-              <w:bottom w:w="0" w:type="dxa"/>
-              <w:right w:w="0" w:type="dxa"/>
-            </w:tcMar>
-            <w:vAlign w:val="center"/>
-          </w:tcPr>
-          <w:p>
-            <w:pPr>
-              <w:pStyle w:val="MDPI42tablebody"/>
-              <w:spacing w:line="240" w:lineRule="auto"/>
-              <w:jc w:val="left"/>
-              <w:rPr>
-                <w:i/>
-                <w:iCs/>
-                <w:sz w:val="18"/>
-                <w:szCs w:val="18"/>
-              </w:rPr>
-            </w:pPr>
-            <w:r>
-              <w:rPr>
-                <w:i/>
-                <w:iCs/>
-                <w:sz w:val="18"/>
-                <w:szCs w:val="18"/>
-              </w:rPr>
-              <w:t xml:space="preserve">     </w:t>
-            </w:r>
-            <w:proofErr w:type="spellStart"/>
-            <w:r>
-              <w:rPr>
-                <w:i/>
-                <w:iCs/>
-                <w:sz w:val="18"/>
-                <w:szCs w:val="18"/>
-              </w:rPr>
-              <w:t>Haemulon</w:t>
-            </w:r>
-            <w:proofErr w:type="spellEnd"/>
-            <w:r>
-              <w:rPr>
-                <w:i/>
-                <w:iCs/>
-                <w:sz w:val="18"/>
-                <w:szCs w:val="18"/>
-              </w:rPr>
-              <w:t xml:space="preserve"> sciurus</w:t>
-            </w:r>
-          </w:p>
-        </w:tc>
-        <w:tc>
-          <w:tcPr>
-            <w:tcW w:w="1134" w:type="dxa"/>
-            <w:gridSpan w:val="2"/>
-            <w:tcBorders>
-              <w:top w:val="nil"/>
-              <w:left w:val="nil"/>
-              <w:bottom w:val="single" w:sz="4" w:space="0" w:color="auto"/>
-              <w:right w:val="nil"/>
-            </w:tcBorders>
-            <w:shd w:val="clear" w:color="auto" w:fill="auto"/>
-            <w:tcMar>
-              <w:top w:w="0" w:type="dxa"/>
-              <w:left w:w="0" w:type="dxa"/>
-              <w:bottom w:w="0" w:type="dxa"/>
-              <w:right w:w="0" w:type="dxa"/>
-            </w:tcMar>
-            <w:vAlign w:val="center"/>
-          </w:tcPr>
-          <w:p>
-            <w:pPr>
-              <w:pStyle w:val="MDPI42tablebody"/>
-              <w:spacing w:line="240" w:lineRule="auto"/>
-              <w:rPr>
-                <w:sz w:val="18"/>
-                <w:szCs w:val="18"/>
-              </w:rPr>
-            </w:pPr>
-            <w:r>
-              <w:rPr>
-                <w:sz w:val="18"/>
-                <w:szCs w:val="18"/>
-              </w:rPr>
-              <w:t>9.51 – 32.1</w:t>
-            </w:r>
-          </w:p>
-        </w:tc>
-        <w:tc>
-          <w:tcPr>
-            <w:tcW w:w="1559" w:type="dxa"/>
-            <w:gridSpan w:val="2"/>
-            <w:tcBorders>
-              <w:top w:val="nil"/>
-              <w:left w:val="nil"/>
-              <w:bottom w:val="single" w:sz="4" w:space="0" w:color="auto"/>
-              <w:right w:val="nil"/>
-            </w:tcBorders>
-          </w:tcPr>
-          <w:p>
-            <w:pPr>
-              <w:pStyle w:val="MDPI42tablebody"/>
-              <w:spacing w:line="240" w:lineRule="auto"/>
-              <w:rPr>
-                <w:sz w:val="18"/>
-                <w:szCs w:val="18"/>
-              </w:rPr>
-            </w:pPr>
-            <w:r>
-              <w:rPr>
-                <w:sz w:val="18"/>
-                <w:szCs w:val="18"/>
-              </w:rPr>
-              <w:t>819</w:t>
-            </w:r>
-          </w:p>
-        </w:tc>
-        <w:tc>
-          <w:tcPr>
-            <w:tcW w:w="1417" w:type="dxa"/>
-            <w:tcBorders>
-              <w:top w:val="nil"/>
-              <w:left w:val="nil"/>
-              <w:bottom w:val="single" w:sz="4" w:space="0" w:color="auto"/>
-              <w:right w:val="nil"/>
-            </w:tcBorders>
-          </w:tcPr>
-          <w:p>
-            <w:pPr>
-              <w:pStyle w:val="MDPI42tablebody"/>
-              <w:spacing w:line="240" w:lineRule="auto"/>
-              <w:rPr>
-                <w:sz w:val="18"/>
-                <w:szCs w:val="18"/>
-              </w:rPr>
-            </w:pPr>
-            <w:r>
-              <w:rPr>
-                <w:sz w:val="18"/>
-                <w:szCs w:val="18"/>
-              </w:rPr>
-              <w:t>1617</w:t>
-            </w:r>
-          </w:p>
-        </w:tc>
-        <w:tc>
-          <w:tcPr>
-            <w:tcW w:w="1417" w:type="dxa"/>
-            <w:tcBorders>
-              <w:top w:val="nil"/>
-              <w:left w:val="nil"/>
-              <w:bottom w:val="single" w:sz="4" w:space="0" w:color="auto"/>
-              <w:right w:val="nil"/>
-            </w:tcBorders>
-          </w:tcPr>
-          <w:p>
-            <w:pPr>
-              <w:pStyle w:val="MDPI42tablebody"/>
-              <w:spacing w:line="240" w:lineRule="auto"/>
-              <w:rPr>
-                <w:sz w:val="18"/>
-                <w:szCs w:val="18"/>
-              </w:rPr>
-            </w:pPr>
-            <w:r>
-              <w:rPr>
-                <w:sz w:val="18"/>
-                <w:szCs w:val="18"/>
-              </w:rPr>
-              <w:t>2436</w:t>
-            </w:r>
-          </w:p>
-        </w:tc>
-      </w:tr>
-      <w:tr>
-        <w:trPr>
-          <w:jc w:val="center"/>
-        </w:trPr>
-        <w:tc>
-          <w:tcPr>
-            <w:tcW w:w="2835" w:type="dxa"/>
-            <w:gridSpan w:val="3"/>
-            <w:tcBorders>
-              <w:top w:val="single" w:sz="4" w:space="0" w:color="auto"/>
-              <w:left w:val="nil"/>
-              <w:bottom w:val="nil"/>
-              <w:right w:val="nil"/>
-            </w:tcBorders>
-            <w:shd w:val="clear" w:color="auto" w:fill="auto"/>
-            <w:tcMar>
-              <w:top w:w="0" w:type="dxa"/>
-              <w:left w:w="0" w:type="dxa"/>
-              <w:bottom w:w="0" w:type="dxa"/>
-              <w:right w:w="0" w:type="dxa"/>
-            </w:tcMar>
-            <w:vAlign w:val="center"/>
-          </w:tcPr>
-          <w:p>
-            <w:pPr>
-              <w:pStyle w:val="MDPI42tablebody"/>
-              <w:spacing w:line="240" w:lineRule="auto"/>
-              <w:jc w:val="left"/>
-              <w:rPr>
-                <w:sz w:val="18"/>
-                <w:szCs w:val="18"/>
-              </w:rPr>
-            </w:pPr>
-            <w:r>
-              <w:rPr>
-                <w:b/>
-                <w:bCs/>
-                <w:sz w:val="18"/>
-                <w:szCs w:val="18"/>
-              </w:rPr>
-              <w:t>Testing Data – PO &amp; PA</w:t>
-            </w:r>
-          </w:p>
-        </w:tc>
-        <w:tc>
-          <w:tcPr>
-            <w:tcW w:w="1559" w:type="dxa"/>
-            <w:gridSpan w:val="2"/>
-            <w:tcBorders>
-              <w:top w:val="single" w:sz="4" w:space="0" w:color="auto"/>
-              <w:left w:val="nil"/>
-              <w:bottom w:val="nil"/>
-              <w:right w:val="nil"/>
-            </w:tcBorders>
-          </w:tcPr>
-          <w:p>
-            <w:pPr>
-              <w:pStyle w:val="MDPI42tablebody"/>
-              <w:spacing w:line="240" w:lineRule="auto"/>
-              <w:rPr>
-                <w:sz w:val="18"/>
-                <w:szCs w:val="18"/>
-              </w:rPr>
-            </w:pPr>
-          </w:p>
-        </w:tc>
-        <w:tc>
-          <w:tcPr>
-            <w:tcW w:w="1417" w:type="dxa"/>
-            <w:tcBorders>
-              <w:top w:val="single" w:sz="4" w:space="0" w:color="auto"/>
-              <w:left w:val="nil"/>
-              <w:bottom w:val="nil"/>
-              <w:right w:val="nil"/>
-            </w:tcBorders>
-          </w:tcPr>
-          <w:p>
-            <w:pPr>
-              <w:pStyle w:val="MDPI42tablebody"/>
-              <w:spacing w:line="240" w:lineRule="auto"/>
-              <w:rPr>
-                <w:sz w:val="18"/>
-                <w:szCs w:val="18"/>
-              </w:rPr>
-            </w:pPr>
-          </w:p>
-        </w:tc>
-        <w:tc>
-          <w:tcPr>
-            <w:tcW w:w="1417" w:type="dxa"/>
-            <w:tcBorders>
-              <w:top w:val="single" w:sz="4" w:space="0" w:color="auto"/>
-              <w:left w:val="nil"/>
-              <w:bottom w:val="nil"/>
-              <w:right w:val="nil"/>
-            </w:tcBorders>
-          </w:tcPr>
-          <w:p>
-            <w:pPr>
-              <w:pStyle w:val="MDPI42tablebody"/>
-              <w:spacing w:line="240" w:lineRule="auto"/>
-              <w:rPr>
-                <w:sz w:val="18"/>
-                <w:szCs w:val="18"/>
-              </w:rPr>
-            </w:pPr>
-          </w:p>
-        </w:tc>
-      </w:tr>
-      <w:tr>
-        <w:trPr>
-          <w:jc w:val="center"/>
-        </w:trPr>
-        <w:tc>
-          <w:tcPr>
-            <w:tcW w:w="1701" w:type="dxa"/>
-            <w:tcBorders>
-              <w:top w:val="nil"/>
-              <w:left w:val="nil"/>
-              <w:bottom w:val="nil"/>
-              <w:right w:val="nil"/>
-            </w:tcBorders>
-            <w:shd w:val="clear" w:color="auto" w:fill="auto"/>
-            <w:tcMar>
-              <w:top w:w="0" w:type="dxa"/>
-              <w:left w:w="0" w:type="dxa"/>
-              <w:bottom w:w="0" w:type="dxa"/>
-              <w:right w:w="0" w:type="dxa"/>
-            </w:tcMar>
-            <w:vAlign w:val="center"/>
-          </w:tcPr>
-          <w:p>
-            <w:pPr>
-              <w:pStyle w:val="MDPI42tablebody"/>
-              <w:spacing w:line="240" w:lineRule="auto"/>
-              <w:jc w:val="left"/>
-              <w:rPr>
-                <w:i/>
-                <w:iCs/>
-                <w:sz w:val="18"/>
-                <w:szCs w:val="18"/>
-              </w:rPr>
-            </w:pPr>
-            <w:r>
-              <w:rPr>
-                <w:i/>
-                <w:iCs/>
-                <w:sz w:val="18"/>
-                <w:szCs w:val="18"/>
-              </w:rPr>
-              <w:t xml:space="preserve">     Scarus </w:t>
-            </w:r>
-            <w:proofErr w:type="spellStart"/>
-            <w:r>
-              <w:rPr>
-                <w:i/>
-                <w:iCs/>
-                <w:sz w:val="18"/>
-                <w:szCs w:val="18"/>
-              </w:rPr>
-              <w:t>coelestinus</w:t>
-            </w:r>
-            <w:proofErr w:type="spellEnd"/>
-          </w:p>
-        </w:tc>
-        <w:tc>
-          <w:tcPr>
-            <w:tcW w:w="1134" w:type="dxa"/>
-            <w:gridSpan w:val="2"/>
-            <w:tcBorders>
-              <w:top w:val="nil"/>
-              <w:left w:val="nil"/>
-              <w:bottom w:val="nil"/>
-              <w:right w:val="nil"/>
-            </w:tcBorders>
-            <w:shd w:val="clear" w:color="auto" w:fill="auto"/>
-            <w:tcMar>
-              <w:top w:w="0" w:type="dxa"/>
-              <w:left w:w="0" w:type="dxa"/>
-              <w:bottom w:w="0" w:type="dxa"/>
-              <w:right w:w="0" w:type="dxa"/>
-            </w:tcMar>
-            <w:vAlign w:val="center"/>
-          </w:tcPr>
-          <w:p>
-            <w:pPr>
-              <w:pStyle w:val="MDPI42tablebody"/>
-              <w:spacing w:line="240" w:lineRule="auto"/>
-              <w:rPr>
-                <w:sz w:val="18"/>
-                <w:szCs w:val="18"/>
-              </w:rPr>
-            </w:pPr>
-            <w:r>
-              <w:rPr>
-                <w:sz w:val="18"/>
-                <w:szCs w:val="18"/>
-              </w:rPr>
-              <w:t>24.43 – 42.5</w:t>
-            </w:r>
-          </w:p>
-        </w:tc>
-        <w:tc>
-          <w:tcPr>
-            <w:tcW w:w="1559" w:type="dxa"/>
-            <w:gridSpan w:val="2"/>
-            <w:tcBorders>
-              <w:top w:val="nil"/>
-              <w:left w:val="nil"/>
-              <w:bottom w:val="nil"/>
-              <w:right w:val="nil"/>
-            </w:tcBorders>
-          </w:tcPr>
-          <w:p>
-            <w:pPr>
-              <w:pStyle w:val="MDPI42tablebody"/>
-              <w:spacing w:line="240" w:lineRule="auto"/>
-              <w:rPr>
-                <w:sz w:val="18"/>
-                <w:szCs w:val="18"/>
-              </w:rPr>
-            </w:pPr>
-            <w:r>
-              <w:rPr>
-                <w:sz w:val="18"/>
-                <w:szCs w:val="18"/>
-              </w:rPr>
-              <w:t>63</w:t>
-            </w:r>
-          </w:p>
-        </w:tc>
-        <w:tc>
-          <w:tcPr>
-            <w:tcW w:w="1417" w:type="dxa"/>
-            <w:tcBorders>
-              <w:top w:val="nil"/>
-              <w:left w:val="nil"/>
-              <w:bottom w:val="nil"/>
-              <w:right w:val="nil"/>
-            </w:tcBorders>
-          </w:tcPr>
-          <w:p>
-            <w:pPr>
-              <w:pStyle w:val="MDPI42tablebody"/>
-              <w:spacing w:line="240" w:lineRule="auto"/>
-              <w:rPr>
-                <w:sz w:val="18"/>
-                <w:szCs w:val="18"/>
-              </w:rPr>
-            </w:pPr>
-            <w:r>
-              <w:rPr>
-                <w:sz w:val="18"/>
-                <w:szCs w:val="18"/>
-              </w:rPr>
-              <w:t>980</w:t>
-            </w:r>
-          </w:p>
-        </w:tc>
-        <w:tc>
-          <w:tcPr>
-            <w:tcW w:w="1417" w:type="dxa"/>
-            <w:tcBorders>
-              <w:top w:val="nil"/>
-              <w:left w:val="nil"/>
-              <w:bottom w:val="nil"/>
-              <w:right w:val="nil"/>
-            </w:tcBorders>
-          </w:tcPr>
-          <w:p>
-            <w:pPr>
-              <w:pStyle w:val="MDPI42tablebody"/>
-              <w:spacing w:line="240" w:lineRule="auto"/>
-              <w:rPr>
-                <w:sz w:val="18"/>
-                <w:szCs w:val="18"/>
-              </w:rPr>
-            </w:pPr>
-            <w:r>
-              <w:rPr>
-                <w:sz w:val="18"/>
-                <w:szCs w:val="18"/>
-              </w:rPr>
-              <w:t>1043</w:t>
-            </w:r>
-          </w:p>
-        </w:tc>
-      </w:tr>
-      <w:tr>
-        <w:trPr>
-          <w:jc w:val="center"/>
-        </w:trPr>
-        <w:tc>
-          <w:tcPr>
-            <w:tcW w:w="1701" w:type="dxa"/>
-            <w:tcBorders>
-              <w:top w:val="nil"/>
-              <w:left w:val="nil"/>
-              <w:bottom w:val="nil"/>
-              <w:right w:val="nil"/>
-            </w:tcBorders>
-            <w:shd w:val="clear" w:color="auto" w:fill="auto"/>
-            <w:tcMar>
-              <w:top w:w="0" w:type="dxa"/>
-              <w:left w:w="0" w:type="dxa"/>
-              <w:bottom w:w="0" w:type="dxa"/>
-              <w:right w:w="0" w:type="dxa"/>
-            </w:tcMar>
-            <w:vAlign w:val="center"/>
-          </w:tcPr>
-          <w:p>
-            <w:pPr>
-              <w:pStyle w:val="MDPI42tablebody"/>
-              <w:spacing w:line="240" w:lineRule="auto"/>
-              <w:jc w:val="left"/>
-              <w:rPr>
-                <w:i/>
-                <w:iCs/>
-                <w:sz w:val="18"/>
-                <w:szCs w:val="18"/>
-              </w:rPr>
-            </w:pPr>
-            <w:r>
-              <w:rPr>
-                <w:i/>
-                <w:iCs/>
-                <w:sz w:val="18"/>
-                <w:szCs w:val="18"/>
-              </w:rPr>
-              <w:t xml:space="preserve">     </w:t>
-            </w:r>
-            <w:r>
-              <w:rPr>
-                <w:i/>
-                <w:iCs/>
-                <w:sz w:val="18"/>
-                <w:szCs w:val="18"/>
-              </w:rPr>
-              <w:t>Scarus coeruleus</w:t>
-            </w:r>
-          </w:p>
-        </w:tc>
-        <w:tc>
-          <w:tcPr>
-            <w:tcW w:w="1134" w:type="dxa"/>
-            <w:gridSpan w:val="2"/>
-            <w:tcBorders>
-              <w:top w:val="nil"/>
-              <w:left w:val="nil"/>
-              <w:bottom w:val="nil"/>
-              <w:right w:val="nil"/>
-            </w:tcBorders>
-            <w:shd w:val="clear" w:color="auto" w:fill="auto"/>
-            <w:tcMar>
-              <w:top w:w="0" w:type="dxa"/>
-              <w:left w:w="0" w:type="dxa"/>
-              <w:bottom w:w="0" w:type="dxa"/>
-              <w:right w:w="0" w:type="dxa"/>
-            </w:tcMar>
-            <w:vAlign w:val="center"/>
-          </w:tcPr>
-          <w:p>
-            <w:pPr>
-              <w:pStyle w:val="MDPI42tablebody"/>
-              <w:spacing w:line="240" w:lineRule="auto"/>
-              <w:rPr>
-                <w:sz w:val="18"/>
-                <w:szCs w:val="18"/>
-              </w:rPr>
-            </w:pPr>
-            <w:r>
-              <w:rPr>
-                <w:sz w:val="18"/>
-                <w:szCs w:val="18"/>
-              </w:rPr>
-              <w:t>23.59 – 35.3</w:t>
-            </w:r>
-          </w:p>
-        </w:tc>
-        <w:tc>
-          <w:tcPr>
-            <w:tcW w:w="1559" w:type="dxa"/>
-            <w:gridSpan w:val="2"/>
-            <w:tcBorders>
-              <w:top w:val="nil"/>
-              <w:left w:val="nil"/>
-              <w:bottom w:val="nil"/>
-              <w:right w:val="nil"/>
-            </w:tcBorders>
-          </w:tcPr>
-          <w:p>
-            <w:pPr>
-              <w:pStyle w:val="MDPI42tablebody"/>
-              <w:spacing w:line="240" w:lineRule="auto"/>
-              <w:rPr>
-                <w:sz w:val="18"/>
-                <w:szCs w:val="18"/>
-              </w:rPr>
-            </w:pPr>
-            <w:r>
-              <w:rPr>
-                <w:sz w:val="18"/>
-                <w:szCs w:val="18"/>
-              </w:rPr>
-              <w:t>85</w:t>
-            </w:r>
-          </w:p>
-        </w:tc>
-        <w:tc>
-          <w:tcPr>
-            <w:tcW w:w="1417" w:type="dxa"/>
-            <w:tcBorders>
-              <w:top w:val="nil"/>
-              <w:left w:val="nil"/>
-              <w:bottom w:val="nil"/>
-              <w:right w:val="nil"/>
-            </w:tcBorders>
-          </w:tcPr>
-          <w:p>
-            <w:pPr>
-              <w:pStyle w:val="MDPI42tablebody"/>
-              <w:spacing w:line="240" w:lineRule="auto"/>
-              <w:rPr>
-                <w:sz w:val="18"/>
-                <w:szCs w:val="18"/>
-              </w:rPr>
-            </w:pPr>
-            <w:r>
-              <w:rPr>
-                <w:sz w:val="18"/>
-                <w:szCs w:val="18"/>
-              </w:rPr>
-              <w:t>958</w:t>
-            </w:r>
-          </w:p>
-        </w:tc>
-        <w:tc>
-          <w:tcPr>
-            <w:tcW w:w="1417" w:type="dxa"/>
-            <w:tcBorders>
-              <w:top w:val="nil"/>
-              <w:left w:val="nil"/>
-              <w:bottom w:val="nil"/>
-              <w:right w:val="nil"/>
-            </w:tcBorders>
-          </w:tcPr>
-          <w:p>
-            <w:pPr>
-              <w:pStyle w:val="MDPI42tablebody"/>
-              <w:spacing w:line="240" w:lineRule="auto"/>
-              <w:rPr>
-                <w:sz w:val="18"/>
-                <w:szCs w:val="18"/>
-              </w:rPr>
-            </w:pPr>
-            <w:r>
-              <w:rPr>
-                <w:sz w:val="18"/>
-                <w:szCs w:val="18"/>
-              </w:rPr>
-              <w:t>1043</w:t>
-            </w:r>
-          </w:p>
-        </w:tc>
-      </w:tr>
-      <w:tr>
-        <w:trPr>
-          <w:jc w:val="center"/>
-        </w:trPr>
-        <w:tc>
-          <w:tcPr>
-            <w:tcW w:w="1701" w:type="dxa"/>
-            <w:tcBorders>
-              <w:top w:val="nil"/>
-              <w:left w:val="nil"/>
-              <w:bottom w:val="nil"/>
-              <w:right w:val="nil"/>
-            </w:tcBorders>
-            <w:shd w:val="clear" w:color="auto" w:fill="auto"/>
-            <w:tcMar>
-              <w:top w:w="0" w:type="dxa"/>
-              <w:left w:w="0" w:type="dxa"/>
-              <w:bottom w:w="0" w:type="dxa"/>
-              <w:right w:w="0" w:type="dxa"/>
-            </w:tcMar>
-            <w:vAlign w:val="center"/>
-          </w:tcPr>
-          <w:p>
-            <w:pPr>
-              <w:pStyle w:val="MDPI42tablebody"/>
-              <w:spacing w:line="240" w:lineRule="auto"/>
-              <w:jc w:val="left"/>
-              <w:rPr>
-                <w:i/>
-                <w:iCs/>
-                <w:sz w:val="18"/>
-                <w:szCs w:val="18"/>
-              </w:rPr>
-            </w:pPr>
-            <w:r>
-              <w:rPr>
-                <w:i/>
-                <w:iCs/>
-                <w:sz w:val="18"/>
-                <w:szCs w:val="18"/>
-              </w:rPr>
-              <w:t xml:space="preserve">     </w:t>
-            </w:r>
-            <w:r>
-              <w:rPr>
-                <w:i/>
-                <w:iCs/>
-                <w:sz w:val="18"/>
-                <w:szCs w:val="18"/>
-              </w:rPr>
-              <w:t xml:space="preserve">Scarus </w:t>
-            </w:r>
-            <w:proofErr w:type="spellStart"/>
-            <w:r>
-              <w:rPr>
-                <w:i/>
-                <w:iCs/>
-                <w:sz w:val="18"/>
-                <w:szCs w:val="18"/>
-              </w:rPr>
-              <w:t>guacamaia</w:t>
-            </w:r>
-            <w:proofErr w:type="spellEnd"/>
-          </w:p>
-        </w:tc>
-        <w:tc>
-          <w:tcPr>
-            <w:tcW w:w="1134" w:type="dxa"/>
-            <w:gridSpan w:val="2"/>
-            <w:tcBorders>
-              <w:top w:val="nil"/>
-              <w:left w:val="nil"/>
-              <w:bottom w:val="nil"/>
-              <w:right w:val="nil"/>
-            </w:tcBorders>
-            <w:shd w:val="clear" w:color="auto" w:fill="auto"/>
-            <w:tcMar>
-              <w:top w:w="0" w:type="dxa"/>
-              <w:left w:w="0" w:type="dxa"/>
-              <w:bottom w:w="0" w:type="dxa"/>
-              <w:right w:w="0" w:type="dxa"/>
-            </w:tcMar>
-            <w:vAlign w:val="center"/>
-          </w:tcPr>
-          <w:p>
-            <w:pPr>
-              <w:pStyle w:val="MDPI42tablebody"/>
-              <w:spacing w:line="240" w:lineRule="auto"/>
-              <w:rPr>
-                <w:sz w:val="18"/>
-                <w:szCs w:val="18"/>
-              </w:rPr>
-            </w:pPr>
-            <w:r>
-              <w:rPr>
-                <w:sz w:val="18"/>
-                <w:szCs w:val="18"/>
-              </w:rPr>
-              <w:t>27.31 – 42.7</w:t>
-            </w:r>
-          </w:p>
-        </w:tc>
-        <w:tc>
-          <w:tcPr>
-            <w:tcW w:w="1559" w:type="dxa"/>
-            <w:gridSpan w:val="2"/>
-            <w:tcBorders>
-              <w:top w:val="nil"/>
-              <w:left w:val="nil"/>
-              <w:bottom w:val="nil"/>
-              <w:right w:val="nil"/>
-            </w:tcBorders>
-          </w:tcPr>
-          <w:p>
-            <w:pPr>
-              <w:pStyle w:val="MDPI42tablebody"/>
-              <w:spacing w:line="240" w:lineRule="auto"/>
-              <w:rPr>
-                <w:sz w:val="18"/>
-                <w:szCs w:val="18"/>
-              </w:rPr>
-            </w:pPr>
-            <w:r>
-              <w:rPr>
-                <w:sz w:val="18"/>
-                <w:szCs w:val="18"/>
-              </w:rPr>
-              <w:t>93</w:t>
-            </w:r>
-          </w:p>
-        </w:tc>
-        <w:tc>
-          <w:tcPr>
-            <w:tcW w:w="1417" w:type="dxa"/>
-            <w:tcBorders>
-              <w:top w:val="nil"/>
-              <w:left w:val="nil"/>
-              <w:bottom w:val="nil"/>
-              <w:right w:val="nil"/>
-            </w:tcBorders>
-          </w:tcPr>
-          <w:p>
-            <w:pPr>
-              <w:pStyle w:val="MDPI42tablebody"/>
-              <w:spacing w:line="240" w:lineRule="auto"/>
-              <w:rPr>
-                <w:sz w:val="18"/>
-                <w:szCs w:val="18"/>
-              </w:rPr>
-            </w:pPr>
-            <w:r>
-              <w:rPr>
-                <w:sz w:val="18"/>
-                <w:szCs w:val="18"/>
-              </w:rPr>
-              <w:t>950</w:t>
-            </w:r>
-          </w:p>
-        </w:tc>
-        <w:tc>
-          <w:tcPr>
-            <w:tcW w:w="1417" w:type="dxa"/>
-            <w:tcBorders>
-              <w:top w:val="nil"/>
-              <w:left w:val="nil"/>
-              <w:bottom w:val="nil"/>
-              <w:right w:val="nil"/>
-            </w:tcBorders>
-          </w:tcPr>
-          <w:p>
-            <w:pPr>
-              <w:pStyle w:val="MDPI42tablebody"/>
-              <w:spacing w:line="240" w:lineRule="auto"/>
-              <w:rPr>
-                <w:sz w:val="18"/>
-                <w:szCs w:val="18"/>
-              </w:rPr>
-            </w:pPr>
-            <w:r>
-              <w:rPr>
-                <w:sz w:val="18"/>
-                <w:szCs w:val="18"/>
-              </w:rPr>
-              <w:t>1043</w:t>
-            </w:r>
-          </w:p>
-        </w:tc>
-      </w:tr>
-      <w:tr>
-        <w:trPr>
-          <w:jc w:val="center"/>
-        </w:trPr>
-        <w:tc>
-          <w:tcPr>
-            <w:tcW w:w="1701" w:type="dxa"/>
-            <w:tcBorders>
-              <w:top w:val="nil"/>
-              <w:left w:val="nil"/>
-              <w:bottom w:val="nil"/>
-              <w:right w:val="nil"/>
-            </w:tcBorders>
-            <w:shd w:val="clear" w:color="auto" w:fill="auto"/>
-            <w:tcMar>
-              <w:top w:w="0" w:type="dxa"/>
-              <w:left w:w="0" w:type="dxa"/>
-              <w:bottom w:w="0" w:type="dxa"/>
-              <w:right w:w="0" w:type="dxa"/>
-            </w:tcMar>
-            <w:vAlign w:val="center"/>
-          </w:tcPr>
-          <w:p>
-            <w:pPr>
-              <w:pStyle w:val="MDPI42tablebody"/>
-              <w:spacing w:line="240" w:lineRule="auto"/>
-              <w:jc w:val="left"/>
-              <w:rPr>
-                <w:i/>
-                <w:iCs/>
-                <w:sz w:val="18"/>
-                <w:szCs w:val="18"/>
-              </w:rPr>
-            </w:pPr>
-            <w:r>
-              <w:rPr>
-                <w:i/>
-                <w:iCs/>
-                <w:sz w:val="18"/>
-                <w:szCs w:val="18"/>
-              </w:rPr>
-              <w:t xml:space="preserve">     </w:t>
-            </w:r>
-            <w:r>
-              <w:rPr>
-                <w:i/>
-                <w:iCs/>
-                <w:sz w:val="18"/>
-                <w:szCs w:val="18"/>
-              </w:rPr>
-              <w:t>Lutjanus griseus</w:t>
-            </w:r>
-          </w:p>
-        </w:tc>
-        <w:tc>
-          <w:tcPr>
-            <w:tcW w:w="1134" w:type="dxa"/>
-            <w:gridSpan w:val="2"/>
-            <w:tcBorders>
-              <w:top w:val="nil"/>
-              <w:left w:val="nil"/>
-              <w:bottom w:val="nil"/>
-              <w:right w:val="nil"/>
-            </w:tcBorders>
-            <w:shd w:val="clear" w:color="auto" w:fill="auto"/>
-            <w:tcMar>
-              <w:top w:w="0" w:type="dxa"/>
-              <w:left w:w="0" w:type="dxa"/>
-              <w:bottom w:w="0" w:type="dxa"/>
-              <w:right w:w="0" w:type="dxa"/>
-            </w:tcMar>
-            <w:vAlign w:val="center"/>
-          </w:tcPr>
-          <w:p>
-            <w:pPr>
-              <w:pStyle w:val="MDPI42tablebody"/>
-              <w:spacing w:line="240" w:lineRule="auto"/>
-              <w:rPr>
-                <w:sz w:val="18"/>
-                <w:szCs w:val="18"/>
-              </w:rPr>
-            </w:pPr>
-            <w:r>
-              <w:rPr>
-                <w:sz w:val="18"/>
-                <w:szCs w:val="18"/>
-              </w:rPr>
-              <w:t>11.9 – 25.33</w:t>
-            </w:r>
-          </w:p>
-        </w:tc>
-        <w:tc>
-          <w:tcPr>
-            <w:tcW w:w="1559" w:type="dxa"/>
-            <w:gridSpan w:val="2"/>
-            <w:tcBorders>
-              <w:top w:val="nil"/>
-              <w:left w:val="nil"/>
-              <w:bottom w:val="nil"/>
-              <w:right w:val="nil"/>
-            </w:tcBorders>
-          </w:tcPr>
-          <w:p>
-            <w:pPr>
-              <w:pStyle w:val="MDPI42tablebody"/>
-              <w:spacing w:line="240" w:lineRule="auto"/>
-              <w:rPr>
-                <w:sz w:val="18"/>
-                <w:szCs w:val="18"/>
-              </w:rPr>
-            </w:pPr>
-            <w:r>
-              <w:rPr>
-                <w:sz w:val="18"/>
-                <w:szCs w:val="18"/>
-              </w:rPr>
-              <w:t>336</w:t>
-            </w:r>
-          </w:p>
-        </w:tc>
-        <w:tc>
-          <w:tcPr>
-            <w:tcW w:w="1417" w:type="dxa"/>
-            <w:tcBorders>
-              <w:top w:val="nil"/>
-              <w:left w:val="nil"/>
-              <w:bottom w:val="nil"/>
-              <w:right w:val="nil"/>
-            </w:tcBorders>
-          </w:tcPr>
-          <w:p>
-            <w:pPr>
-              <w:pStyle w:val="MDPI42tablebody"/>
-              <w:spacing w:line="240" w:lineRule="auto"/>
-              <w:rPr>
-                <w:sz w:val="18"/>
-                <w:szCs w:val="18"/>
-              </w:rPr>
-            </w:pPr>
-            <w:r>
-              <w:rPr>
-                <w:sz w:val="18"/>
-                <w:szCs w:val="18"/>
-              </w:rPr>
-              <w:t>707</w:t>
-            </w:r>
-          </w:p>
-        </w:tc>
-        <w:tc>
-          <w:tcPr>
-            <w:tcW w:w="1417" w:type="dxa"/>
-            <w:tcBorders>
-              <w:top w:val="nil"/>
-              <w:left w:val="nil"/>
-              <w:bottom w:val="nil"/>
-              <w:right w:val="nil"/>
-            </w:tcBorders>
-          </w:tcPr>
-          <w:p>
-            <w:pPr>
-              <w:pStyle w:val="MDPI42tablebody"/>
-              <w:spacing w:line="240" w:lineRule="auto"/>
-              <w:rPr>
-                <w:sz w:val="18"/>
-                <w:szCs w:val="18"/>
-              </w:rPr>
-            </w:pPr>
-            <w:r>
-              <w:rPr>
-                <w:sz w:val="18"/>
-                <w:szCs w:val="18"/>
-              </w:rPr>
-              <w:t>1043</w:t>
-            </w:r>
-          </w:p>
-        </w:tc>
-      </w:tr>
-      <w:tr>
-        <w:trPr>
-          <w:jc w:val="center"/>
-        </w:trPr>
-        <w:tc>
-          <w:tcPr>
-            <w:tcW w:w="1701" w:type="dxa"/>
-            <w:tcBorders>
-              <w:top w:val="nil"/>
-              <w:left w:val="nil"/>
               <w:bottom w:val="single" w:sz="12" w:space="0" w:color="auto"/>
               <w:right w:val="nil"/>
             </w:tcBorders>
-            <w:shd w:val="clear" w:color="auto" w:fill="auto"/>
-            <w:tcMar>
-              <w:top w:w="0" w:type="dxa"/>
-              <w:left w:w="0" w:type="dxa"/>
-              <w:bottom w:w="0" w:type="dxa"/>
-              <w:right w:w="0" w:type="dxa"/>
-            </w:tcMar>
-            <w:vAlign w:val="center"/>
-          </w:tcPr>
-          <w:p>
-            <w:pPr>
-              <w:pStyle w:val="MDPI42tablebody"/>
-              <w:spacing w:line="240" w:lineRule="auto"/>
-              <w:jc w:val="left"/>
-              <w:rPr>
-                <w:i/>
-                <w:iCs/>
-                <w:sz w:val="18"/>
-                <w:szCs w:val="18"/>
-              </w:rPr>
-            </w:pPr>
-            <w:r>
-              <w:rPr>
-                <w:i/>
-                <w:iCs/>
-                <w:sz w:val="18"/>
-                <w:szCs w:val="18"/>
-              </w:rPr>
-              <w:t xml:space="preserve">     </w:t>
-            </w:r>
-            <w:proofErr w:type="spellStart"/>
-            <w:r>
-              <w:rPr>
-                <w:i/>
-                <w:iCs/>
-                <w:sz w:val="18"/>
-                <w:szCs w:val="18"/>
-              </w:rPr>
-              <w:t>Haemulon</w:t>
-            </w:r>
-            <w:proofErr w:type="spellEnd"/>
-            <w:r>
-              <w:rPr>
-                <w:i/>
-                <w:iCs/>
-                <w:sz w:val="18"/>
-                <w:szCs w:val="18"/>
-              </w:rPr>
-              <w:t xml:space="preserve"> sciurus</w:t>
-            </w:r>
-          </w:p>
-        </w:tc>
-        <w:tc>
-          <w:tcPr>
-            <w:tcW w:w="1134" w:type="dxa"/>
-            <w:gridSpan w:val="2"/>
-            <w:tcBorders>
-              <w:top w:val="nil"/>
-              <w:left w:val="nil"/>
-              <w:bottom w:val="single" w:sz="12" w:space="0" w:color="auto"/>
-              <w:right w:val="nil"/>
-            </w:tcBorders>
-            <w:shd w:val="clear" w:color="auto" w:fill="auto"/>
-            <w:tcMar>
-              <w:top w:w="0" w:type="dxa"/>
-              <w:left w:w="0" w:type="dxa"/>
-              <w:bottom w:w="0" w:type="dxa"/>
-              <w:right w:w="0" w:type="dxa"/>
-            </w:tcMar>
-            <w:vAlign w:val="center"/>
-          </w:tcPr>
-          <w:p>
-            <w:pPr>
-              <w:pStyle w:val="MDPI42tablebody"/>
-              <w:spacing w:line="240" w:lineRule="auto"/>
-              <w:rPr>
-                <w:sz w:val="18"/>
-                <w:szCs w:val="18"/>
-              </w:rPr>
-            </w:pPr>
-            <w:r>
-              <w:rPr>
-                <w:sz w:val="18"/>
-                <w:szCs w:val="18"/>
-              </w:rPr>
-              <w:t>9.51 – 32.1</w:t>
-            </w:r>
-          </w:p>
-        </w:tc>
-        <w:tc>
-          <w:tcPr>
-            <w:tcW w:w="1559" w:type="dxa"/>
-            <w:gridSpan w:val="2"/>
-            <w:tcBorders>
-              <w:top w:val="nil"/>
-              <w:left w:val="nil"/>
-              <w:bottom w:val="single" w:sz="12" w:space="0" w:color="auto"/>
-              <w:right w:val="nil"/>
-            </w:tcBorders>
-          </w:tcPr>
-          <w:p>
-            <w:pPr>
-              <w:pStyle w:val="MDPI42tablebody"/>
-              <w:spacing w:line="240" w:lineRule="auto"/>
-              <w:rPr>
-                <w:sz w:val="18"/>
-                <w:szCs w:val="18"/>
-              </w:rPr>
-            </w:pPr>
-            <w:r>
-              <w:rPr>
-                <w:sz w:val="18"/>
-                <w:szCs w:val="18"/>
-              </w:rPr>
-              <w:t>366</w:t>
-            </w:r>
-          </w:p>
-        </w:tc>
-        <w:tc>
-          <w:tcPr>
-            <w:tcW w:w="1417" w:type="dxa"/>
-            <w:tcBorders>
-              <w:top w:val="nil"/>
-              <w:left w:val="nil"/>
-              <w:bottom w:val="single" w:sz="12" w:space="0" w:color="auto"/>
-              <w:right w:val="nil"/>
-            </w:tcBorders>
-          </w:tcPr>
-          <w:p>
-            <w:pPr>
-              <w:pStyle w:val="MDPI42tablebody"/>
-              <w:spacing w:line="240" w:lineRule="auto"/>
-              <w:rPr>
-                <w:sz w:val="18"/>
-                <w:szCs w:val="18"/>
-              </w:rPr>
-            </w:pPr>
-            <w:r>
-              <w:rPr>
-                <w:sz w:val="18"/>
-                <w:szCs w:val="18"/>
-              </w:rPr>
-              <w:t>677</w:t>
-            </w:r>
-          </w:p>
-        </w:tc>
-        <w:tc>
-          <w:tcPr>
-            <w:tcW w:w="1417" w:type="dxa"/>
-            <w:tcBorders>
-              <w:top w:val="nil"/>
-              <w:left w:val="nil"/>
-              <w:bottom w:val="single" w:sz="12" w:space="0" w:color="auto"/>
-              <w:right w:val="nil"/>
-            </w:tcBorders>
-          </w:tcPr>
-          <w:p>
-            <w:pPr>
-              <w:pStyle w:val="MDPI42tablebody"/>
-              <w:spacing w:line="240" w:lineRule="auto"/>
-              <w:rPr>
-                <w:sz w:val="18"/>
-                <w:szCs w:val="18"/>
-              </w:rPr>
-            </w:pPr>
-            <w:r>
-              <w:rPr>
-                <w:sz w:val="18"/>
-                <w:szCs w:val="18"/>
-              </w:rPr>
-              <w:t>1043</w:t>
-            </w:r>
+          </w:tcPr>
+          <w:p>
+            <w:pPr>
+              <w:pStyle w:val="MDPI42tablebody"/>
+              <w:spacing w:line="240" w:lineRule="auto"/>
+              <w:rPr>
+                <w:sz w:val="18"/>
+                <w:szCs w:val="18"/>
+              </w:rPr>
+            </w:pPr>
+            <w:r>
+              <w:rPr>
+                <w:sz w:val="18"/>
+                <w:szCs w:val="18"/>
+              </w:rPr>
+              <w:t>34.09%</w:t>
+            </w:r>
+            <w:bookmarkStart w:id="0" w:name="_GoBack"/>
+            <w:bookmarkEnd w:id="0"/>
           </w:p>
         </w:tc>
       </w:tr>
     </w:tbl>
-    <w:p>
-      <w:pPr>
-        <w:rPr>
-          <w:sz w:val="18"/>
-          <w:szCs w:val="18"/>
-        </w:rPr>
-      </w:pPr>
-    </w:p>
-    <w:p>
-      <w:pPr>
-        <w:pStyle w:val="MDPI41tablecaption"/>
-        <w:ind w:left="0"/>
-        <w:jc w:val="left"/>
-        <w:rPr>
-          <w:b/>
-        </w:rPr>
-      </w:pPr>
-    </w:p>
     <w:p>
       <w:pPr>
         <w:pStyle w:val="MDPI41tablecaption"/>
@@ -8883,7 +7127,6 @@
                 <w:sz w:val="18"/>
                 <w:szCs w:val="18"/>
               </w:rPr>
-              <w:lastRenderedPageBreak/>
               <w:t>Slope</w:t>
             </w:r>
           </w:p>
@@ -9188,15 +7431,7 @@
                     <w:sz w:val="18"/>
                     <w:szCs w:val="18"/>
                   </w:rPr>
-                  <m:t>6.43</m:t>
-                </m:r>
-                <m:r>
-                  <w:rPr>
-                    <w:rFonts w:ascii="Cambria Math" w:hAnsi="Cambria Math"/>
-                    <w:sz w:val="18"/>
-                    <w:szCs w:val="18"/>
-                  </w:rPr>
-                  <m:t>×</m:t>
+                  <m:t>6.43×</m:t>
                 </m:r>
                 <m:sSup>
                   <m:sSupPr>
@@ -9226,15 +7461,7 @@
                         <w:sz w:val="18"/>
                         <w:szCs w:val="18"/>
                       </w:rPr>
-                      <m:t>1</m:t>
-                    </m:r>
-                    <m:r>
-                      <w:rPr>
-                        <w:rFonts w:ascii="Cambria Math" w:hAnsi="Cambria Math"/>
-                        <w:sz w:val="18"/>
-                        <w:szCs w:val="18"/>
-                      </w:rPr>
-                      <m:t>4</m:t>
+                      <m:t>14</m:t>
                     </m:r>
                   </m:sup>
                 </m:sSup>
@@ -9355,15 +7582,7 @@
                     <w:sz w:val="18"/>
                     <w:szCs w:val="18"/>
                   </w:rPr>
-                  <m:t>1.13</m:t>
-                </m:r>
-                <m:r>
-                  <w:rPr>
-                    <w:rFonts w:ascii="Cambria Math" w:hAnsi="Cambria Math"/>
-                    <w:sz w:val="18"/>
-                    <w:szCs w:val="18"/>
-                  </w:rPr>
-                  <m:t>×</m:t>
+                  <m:t>1.13×</m:t>
                 </m:r>
                 <m:sSup>
                   <m:sSupPr>
@@ -11684,6 +9903,7 @@
                 <w:szCs w:val="18"/>
               </w:rPr>
             </w:pPr>
+            <w:proofErr w:type="spellStart"/>
             <w:r>
               <w:rPr>
                 <w:i/>
@@ -11691,7 +9911,17 @@
                 <w:sz w:val="18"/>
                 <w:szCs w:val="18"/>
               </w:rPr>
-              <w:t xml:space="preserve">Scarus </w:t>
+              <w:t>Scarus</w:t>
+            </w:r>
+            <w:proofErr w:type="spellEnd"/>
+            <w:r>
+              <w:rPr>
+                <w:i/>
+                <w:iCs/>
+                <w:sz w:val="18"/>
+                <w:szCs w:val="18"/>
+              </w:rPr>
+              <w:t xml:space="preserve"> </w:t>
             </w:r>
             <w:proofErr w:type="spellStart"/>
             <w:r>
@@ -13333,6 +11563,7 @@
                 <w:szCs w:val="18"/>
               </w:rPr>
             </w:pPr>
+            <w:proofErr w:type="spellStart"/>
             <w:r>
               <w:rPr>
                 <w:i/>
@@ -13340,7 +11571,17 @@
                 <w:sz w:val="18"/>
                 <w:szCs w:val="18"/>
               </w:rPr>
-              <w:t xml:space="preserve">Scarus </w:t>
+              <w:t>Scarus</w:t>
+            </w:r>
+            <w:proofErr w:type="spellEnd"/>
+            <w:r>
+              <w:rPr>
+                <w:i/>
+                <w:iCs/>
+                <w:sz w:val="18"/>
+                <w:szCs w:val="18"/>
+              </w:rPr>
+              <w:t xml:space="preserve"> </w:t>
             </w:r>
             <w:proofErr w:type="spellStart"/>
             <w:r>
@@ -15348,7 +13589,6 @@
                 <w:sz w:val="18"/>
                 <w:szCs w:val="18"/>
               </w:rPr>
-              <w:lastRenderedPageBreak/>
               <w:t xml:space="preserve">     Sub-adult</w:t>
             </w:r>
           </w:p>
@@ -15723,7 +13963,7 @@
 </file>
 
 <file path=word/numbering.xml><?xml version="1.0" encoding="utf-8"?>
-<w:numbering xmlns:wpc="http://schemas.microsoft.com/office/word/2010/wordprocessingCanvas" xmlns:cx="http://schemas.microsoft.com/office/drawing/2014/chartex" xmlns:cx1="http://schemas.microsoft.com/office/drawing/2015/9/8/chartex" xmlns:cx2="http://schemas.microsoft.com/office/drawing/2015/10/21/chartex" xmlns:cx3="http://schemas.microsoft.com/office/drawing/2016/5/9/chartex" xmlns:cx4="http://schemas.microsoft.com/office/drawing/2016/5/10/chartex" xmlns:cx5="http://schemas.microsoft.com/office/drawing/2016/5/11/chartex" xmlns:cx6="http://schemas.microsoft.com/office/drawing/2016/5/12/chartex" xmlns:cx7="http://schemas.microsoft.com/office/drawing/2016/5/13/chartex" xmlns:cx8="http://schemas.microsoft.com/office/drawing/2016/5/14/chartex" xmlns:mc="http://schemas.openxmlformats.org/markup-compatibility/2006" xmlns:aink="http://schemas.microsoft.com/office/drawing/2016/ink" xmlns:am3d="http://schemas.microsoft.com/office/drawing/2017/model3d" xmlns:o="urn:schemas-microsoft-com:office:office" xmlns:oel="http://schemas.microsoft.com/office/2019/extlst" xmlns:r="http://schemas.openxmlformats.org/officeDocument/2006/relationships" xmlns:m="http://schemas.openxmlformats.org/officeDocument/2006/math" xmlns:v="urn:schemas-microsoft-com:vml" xmlns:wp14="http://schemas.microsoft.com/office/word/2010/wordprocessingDrawing" xmlns:wp="http://schemas.openxmlformats.org/drawingml/2006/wordprocessingDrawing" xmlns:w10="urn:schemas-microsoft-com:office:word" xmlns:w="http://schemas.openxmlformats.org/wordprocessingml/2006/main" xmlns:w14="http://schemas.microsoft.com/office/word/2010/wordml" xmlns:w15="http://schemas.microsoft.com/office/word/2012/wordml" xmlns:w16cex="http://schemas.microsoft.com/office/word/2018/wordml/cex" xmlns:w16cid="http://schemas.microsoft.com/office/word/2016/wordml/cid" xmlns:w16="http://schemas.microsoft.com/office/word/2018/wordml" xmlns:w16sdtdh="http://schemas.microsoft.com/office/word/2020/wordml/sdtdatahash" xmlns:w16se="http://schemas.microsoft.com/office/word/2015/wordml/symex" xmlns:wpg="http://schemas.microsoft.com/office/word/2010/wordprocessingGroup" xmlns:wpi="http://schemas.microsoft.com/office/word/2010/wordprocessingInk" xmlns:wne="http://schemas.microsoft.com/office/word/2006/wordml" xmlns:wps="http://schemas.microsoft.com/office/word/2010/wordprocessingShape" mc:Ignorable="w14 w15 w16se w16cid w16 w16cex w16sdtdh wp14">
+<w:numbering xmlns:wpc="http://schemas.microsoft.com/office/word/2010/wordprocessingCanvas" xmlns:cx="http://schemas.microsoft.com/office/drawing/2014/chartex" xmlns:cx1="http://schemas.microsoft.com/office/drawing/2015/9/8/chartex" xmlns:mc="http://schemas.openxmlformats.org/markup-compatibility/2006" xmlns:o="urn:schemas-microsoft-com:office:office" xmlns:r="http://schemas.openxmlformats.org/officeDocument/2006/relationships" xmlns:m="http://schemas.openxmlformats.org/officeDocument/2006/math" xmlns:v="urn:schemas-microsoft-com:vml" xmlns:wp14="http://schemas.microsoft.com/office/word/2010/wordprocessingDrawing" xmlns:wp="http://schemas.openxmlformats.org/drawingml/2006/wordprocessingDrawing" xmlns:w10="urn:schemas-microsoft-com:office:word" xmlns:w="http://schemas.openxmlformats.org/wordprocessingml/2006/main" xmlns:w14="http://schemas.microsoft.com/office/word/2010/wordml" xmlns:w15="http://schemas.microsoft.com/office/word/2012/wordml" xmlns:w16se="http://schemas.microsoft.com/office/word/2015/wordml/symex" xmlns:wpg="http://schemas.microsoft.com/office/word/2010/wordprocessingGroup" xmlns:wpi="http://schemas.microsoft.com/office/word/2010/wordprocessingInk" xmlns:wne="http://schemas.microsoft.com/office/word/2006/wordml" xmlns:wps="http://schemas.microsoft.com/office/word/2010/wordprocessingShape" mc:Ignorable="w14 w15 w16se wp14">
   <w:abstractNum w:abstractNumId="0" w15:restartNumberingAfterBreak="0">
     <w:nsid w:val="01E137A2"/>
     <w:multiLevelType w:val="hybridMultilevel"/>
@@ -16580,35 +14820,35 @@
       </w:rPr>
     </w:lvl>
   </w:abstractNum>
-  <w:num w:numId="1" w16cid:durableId="1795903071">
+  <w:num w:numId="1">
     <w:abstractNumId w:val="0"/>
   </w:num>
-  <w:num w:numId="2" w16cid:durableId="650527762">
+  <w:num w:numId="2">
     <w:abstractNumId w:val="4"/>
   </w:num>
-  <w:num w:numId="3" w16cid:durableId="417793535">
+  <w:num w:numId="3">
     <w:abstractNumId w:val="3"/>
   </w:num>
-  <w:num w:numId="4" w16cid:durableId="1098671356">
+  <w:num w:numId="4">
     <w:abstractNumId w:val="7"/>
   </w:num>
-  <w:num w:numId="5" w16cid:durableId="569273015">
+  <w:num w:numId="5">
     <w:abstractNumId w:val="1"/>
   </w:num>
-  <w:num w:numId="6" w16cid:durableId="928926198">
+  <w:num w:numId="6">
     <w:abstractNumId w:val="5"/>
   </w:num>
-  <w:num w:numId="7" w16cid:durableId="1956671260">
+  <w:num w:numId="7">
     <w:abstractNumId w:val="6"/>
   </w:num>
-  <w:num w:numId="8" w16cid:durableId="901675400">
+  <w:num w:numId="8">
     <w:abstractNumId w:val="2"/>
   </w:num>
 </w:numbering>
 </file>
 
 <file path=word/styles.xml><?xml version="1.0" encoding="utf-8"?>
-<w:styles xmlns:mc="http://schemas.openxmlformats.org/markup-compatibility/2006" xmlns:r="http://schemas.openxmlformats.org/officeDocument/2006/relationships" xmlns:w="http://schemas.openxmlformats.org/wordprocessingml/2006/main" xmlns:w14="http://schemas.microsoft.com/office/word/2010/wordml" xmlns:w15="http://schemas.microsoft.com/office/word/2012/wordml" xmlns:w16cex="http://schemas.microsoft.com/office/word/2018/wordml/cex" xmlns:w16cid="http://schemas.microsoft.com/office/word/2016/wordml/cid" xmlns:w16="http://schemas.microsoft.com/office/word/2018/wordml" xmlns:w16sdtdh="http://schemas.microsoft.com/office/word/2020/wordml/sdtdatahash" xmlns:w16se="http://schemas.microsoft.com/office/word/2015/wordml/symex" mc:Ignorable="w14 w15 w16se w16cid w16 w16cex w16sdtdh">
+<w:styles xmlns:mc="http://schemas.openxmlformats.org/markup-compatibility/2006" xmlns:r="http://schemas.openxmlformats.org/officeDocument/2006/relationships" xmlns:w="http://schemas.openxmlformats.org/wordprocessingml/2006/main" xmlns:w14="http://schemas.microsoft.com/office/word/2010/wordml" xmlns:w15="http://schemas.microsoft.com/office/word/2012/wordml" xmlns:w16se="http://schemas.microsoft.com/office/word/2015/wordml/symex" mc:Ignorable="w14 w15 w16se">
   <w:docDefaults>
     <w:rPrDefault>
       <w:rPr>
@@ -16622,7 +14862,7 @@
     </w:rPrDefault>
     <w:pPrDefault/>
   </w:docDefaults>
-  <w:latentStyles w:defLockedState="0" w:defUIPriority="99" w:defSemiHidden="0" w:defUnhideWhenUsed="0" w:defQFormat="0" w:count="376">
+  <w:latentStyles w:defLockedState="0" w:defUIPriority="99" w:defSemiHidden="0" w:defUnhideWhenUsed="0" w:defQFormat="0" w:count="371">
     <w:lsdException w:name="Normal" w:uiPriority="0" w:qFormat="1"/>
     <w:lsdException w:name="heading 1" w:uiPriority="9" w:qFormat="1"/>
     <w:lsdException w:name="heading 2" w:semiHidden="1" w:uiPriority="9" w:unhideWhenUsed="1" w:qFormat="1"/>
@@ -16994,16 +15234,11 @@
     <w:lsdException w:name="List Table 5 Dark Accent 6" w:uiPriority="50"/>
     <w:lsdException w:name="List Table 6 Colorful Accent 6" w:uiPriority="51"/>
     <w:lsdException w:name="List Table 7 Colorful Accent 6" w:uiPriority="52"/>
-    <w:lsdException w:name="Mention" w:semiHidden="1" w:unhideWhenUsed="1"/>
-    <w:lsdException w:name="Smart Hyperlink" w:semiHidden="1" w:unhideWhenUsed="1"/>
-    <w:lsdException w:name="Hashtag" w:semiHidden="1" w:unhideWhenUsed="1"/>
-    <w:lsdException w:name="Unresolved Mention" w:semiHidden="1" w:unhideWhenUsed="1"/>
-    <w:lsdException w:name="Smart Link" w:semiHidden="1" w:unhideWhenUsed="1"/>
   </w:latentStyles>
   <w:style w:type="paragraph" w:default="1" w:styleId="Normal">
     <w:name w:val="Normal"/>
     <w:qFormat/>
-    <w:rsid w:val="00FA0B02"/>
+    <w:rsid w:val="00460DDE"/>
     <w:pPr>
       <w:spacing w:line="260" w:lineRule="atLeast"/>
       <w:jc w:val="both"/>

</xml_diff>